<commit_message>
ended errors and ecxeption. Chapter 2
</commit_message>
<xml_diff>
--- a/gita.docx
+++ b/gita.docx
@@ -44,15 +44,36 @@
         <w:spacing w:after="60"/>
       </w:pPr>
       <w:r>
-        <w:t>pip install package_name==package_version</w:t>
-      </w:r>
+        <w:t xml:space="preserve">pip install </w:t>
+      </w:r>
+      <w:proofErr w:type="spellStart"/>
+      <w:r>
+        <w:t>package_name</w:t>
+      </w:r>
+      <w:proofErr w:type="spellEnd"/>
+      <w:r>
+        <w:t>==</w:t>
+      </w:r>
+      <w:proofErr w:type="spellStart"/>
+      <w:r>
+        <w:t>package_version</w:t>
+      </w:r>
+      <w:proofErr w:type="spellEnd"/>
     </w:p>
     <w:p>
       <w:pPr>
         <w:spacing w:after="60"/>
       </w:pPr>
       <w:r>
-        <w:t>pip install pygame==1.9.2</w:t>
+        <w:t xml:space="preserve">pip install </w:t>
+      </w:r>
+      <w:proofErr w:type="spellStart"/>
+      <w:r>
+        <w:t>pygame</w:t>
+      </w:r>
+      <w:proofErr w:type="spellEnd"/>
+      <w:r>
+        <w:t>==1.9.2</w:t>
       </w:r>
     </w:p>
     <w:p>
@@ -60,8 +81,13 @@
         <w:spacing w:after="60"/>
       </w:pPr>
       <w:r>
-        <w:t>pip uninstall pygame</w:t>
-      </w:r>
+        <w:t xml:space="preserve">pip uninstall </w:t>
+      </w:r>
+      <w:proofErr w:type="spellStart"/>
+      <w:r>
+        <w:t>pygame</w:t>
+      </w:r>
+      <w:proofErr w:type="spellEnd"/>
     </w:p>
     <w:p>
       <w:pPr>
@@ -282,7 +308,27 @@
           <w:sz w:val="19"/>
           <w:szCs w:val="19"/>
         </w:rPr>
-        <w:t>- User can not delete messages from other users</w:t>
+        <w:t xml:space="preserve">- User </w:t>
+      </w:r>
+      <w:proofErr w:type="spellStart"/>
+      <w:r>
+        <w:rPr>
+          <w:rFonts w:ascii="Arial" w:eastAsia="Times New Roman" w:hAnsi="Arial" w:cs="Arial"/>
+          <w:color w:val="6D6C6C"/>
+          <w:sz w:val="19"/>
+          <w:szCs w:val="19"/>
+        </w:rPr>
+        <w:t>can not</w:t>
+      </w:r>
+      <w:proofErr w:type="spellEnd"/>
+      <w:r>
+        <w:rPr>
+          <w:rFonts w:ascii="Arial" w:eastAsia="Times New Roman" w:hAnsi="Arial" w:cs="Arial"/>
+          <w:color w:val="6D6C6C"/>
+          <w:sz w:val="19"/>
+          <w:szCs w:val="19"/>
+        </w:rPr>
+        <w:t xml:space="preserve"> delete messages from other users</w:t>
       </w:r>
     </w:p>
     <w:p>
@@ -473,6 +519,7 @@
         <w:lastRenderedPageBreak/>
         <w:t xml:space="preserve">- </w:t>
       </w:r>
+      <w:proofErr w:type="spellStart"/>
       <w:r>
         <w:rPr>
           <w:rFonts w:ascii="Sylfaen" w:eastAsia="Times New Roman" w:hAnsi="Sylfaen" w:cs="Sylfaen"/>
@@ -482,15 +529,17 @@
         </w:rPr>
         <w:t>ანგარიშის</w:t>
       </w:r>
-      <w:r>
-        <w:rPr>
-          <w:rFonts w:ascii="Arial" w:eastAsia="Times New Roman" w:hAnsi="Arial" w:cs="Arial"/>
-          <w:color w:val="6D6C6C"/>
-          <w:sz w:val="19"/>
-          <w:szCs w:val="19"/>
-        </w:rPr>
-        <w:t xml:space="preserve"> </w:t>
-      </w:r>
+      <w:proofErr w:type="spellEnd"/>
+      <w:r>
+        <w:rPr>
+          <w:rFonts w:ascii="Arial" w:eastAsia="Times New Roman" w:hAnsi="Arial" w:cs="Arial"/>
+          <w:color w:val="6D6C6C"/>
+          <w:sz w:val="19"/>
+          <w:szCs w:val="19"/>
+        </w:rPr>
+        <w:t xml:space="preserve"> </w:t>
+      </w:r>
+      <w:proofErr w:type="spellStart"/>
       <w:r>
         <w:rPr>
           <w:rFonts w:ascii="Sylfaen" w:eastAsia="Times New Roman" w:hAnsi="Sylfaen" w:cs="Sylfaen"/>
@@ -499,6 +548,16 @@
           <w:szCs w:val="19"/>
         </w:rPr>
         <w:t>რეგისტრაცია</w:t>
+      </w:r>
+      <w:proofErr w:type="spellEnd"/>
+      <w:r>
+        <w:rPr>
+          <w:rFonts w:ascii="Sylfaen" w:eastAsia="Times New Roman" w:hAnsi="Sylfaen" w:cs="Sylfaen"/>
+          <w:color w:val="6D6C6C"/>
+          <w:sz w:val="19"/>
+          <w:szCs w:val="19"/>
+        </w:rPr>
+        <w:t xml:space="preserve"> +</w:t>
       </w:r>
     </w:p>
     <w:p>
@@ -521,6 +580,7 @@
         </w:rPr>
         <w:t xml:space="preserve">- </w:t>
       </w:r>
+      <w:proofErr w:type="spellStart"/>
       <w:r>
         <w:rPr>
           <w:rFonts w:ascii="Sylfaen" w:eastAsia="Times New Roman" w:hAnsi="Sylfaen" w:cs="Sylfaen"/>
@@ -530,15 +590,17 @@
         </w:rPr>
         <w:t>მომხმარებლებს</w:t>
       </w:r>
-      <w:r>
-        <w:rPr>
-          <w:rFonts w:ascii="Arial" w:eastAsia="Times New Roman" w:hAnsi="Arial" w:cs="Arial"/>
-          <w:color w:val="6D6C6C"/>
-          <w:sz w:val="19"/>
-          <w:szCs w:val="19"/>
-        </w:rPr>
-        <w:t xml:space="preserve"> </w:t>
-      </w:r>
+      <w:proofErr w:type="spellEnd"/>
+      <w:r>
+        <w:rPr>
+          <w:rFonts w:ascii="Arial" w:eastAsia="Times New Roman" w:hAnsi="Arial" w:cs="Arial"/>
+          <w:color w:val="6D6C6C"/>
+          <w:sz w:val="19"/>
+          <w:szCs w:val="19"/>
+        </w:rPr>
+        <w:t xml:space="preserve"> </w:t>
+      </w:r>
+      <w:proofErr w:type="spellStart"/>
       <w:r>
         <w:rPr>
           <w:rFonts w:ascii="Sylfaen" w:eastAsia="Times New Roman" w:hAnsi="Sylfaen" w:cs="Sylfaen"/>
@@ -548,15 +610,17 @@
         </w:rPr>
         <w:t>შეუძლიათ</w:t>
       </w:r>
-      <w:r>
-        <w:rPr>
-          <w:rFonts w:ascii="Arial" w:eastAsia="Times New Roman" w:hAnsi="Arial" w:cs="Arial"/>
-          <w:color w:val="6D6C6C"/>
-          <w:sz w:val="19"/>
-          <w:szCs w:val="19"/>
-        </w:rPr>
-        <w:t xml:space="preserve"> </w:t>
-      </w:r>
+      <w:proofErr w:type="spellEnd"/>
+      <w:r>
+        <w:rPr>
+          <w:rFonts w:ascii="Arial" w:eastAsia="Times New Roman" w:hAnsi="Arial" w:cs="Arial"/>
+          <w:color w:val="6D6C6C"/>
+          <w:sz w:val="19"/>
+          <w:szCs w:val="19"/>
+        </w:rPr>
+        <w:t xml:space="preserve"> </w:t>
+      </w:r>
+      <w:proofErr w:type="spellStart"/>
       <w:r>
         <w:rPr>
           <w:rFonts w:ascii="Sylfaen" w:eastAsia="Times New Roman" w:hAnsi="Sylfaen" w:cs="Sylfaen"/>
@@ -565,6 +629,16 @@
           <w:szCs w:val="19"/>
         </w:rPr>
         <w:t>შესვლა</w:t>
+      </w:r>
+      <w:proofErr w:type="spellEnd"/>
+      <w:r>
+        <w:rPr>
+          <w:rFonts w:ascii="Sylfaen" w:eastAsia="Times New Roman" w:hAnsi="Sylfaen" w:cs="Sylfaen"/>
+          <w:color w:val="6D6C6C"/>
+          <w:sz w:val="19"/>
+          <w:szCs w:val="19"/>
+        </w:rPr>
+        <w:t xml:space="preserve"> +</w:t>
       </w:r>
     </w:p>
     <w:p>
@@ -587,6 +661,7 @@
         </w:rPr>
         <w:t xml:space="preserve">- </w:t>
       </w:r>
+      <w:proofErr w:type="spellStart"/>
       <w:r>
         <w:rPr>
           <w:rFonts w:ascii="Sylfaen" w:eastAsia="Times New Roman" w:hAnsi="Sylfaen" w:cs="Sylfaen"/>
@@ -596,15 +671,17 @@
         </w:rPr>
         <w:t>მომხმარებლებს</w:t>
       </w:r>
-      <w:r>
-        <w:rPr>
-          <w:rFonts w:ascii="Arial" w:eastAsia="Times New Roman" w:hAnsi="Arial" w:cs="Arial"/>
-          <w:color w:val="6D6C6C"/>
-          <w:sz w:val="19"/>
-          <w:szCs w:val="19"/>
-        </w:rPr>
-        <w:t xml:space="preserve"> </w:t>
-      </w:r>
+      <w:proofErr w:type="spellEnd"/>
+      <w:r>
+        <w:rPr>
+          <w:rFonts w:ascii="Arial" w:eastAsia="Times New Roman" w:hAnsi="Arial" w:cs="Arial"/>
+          <w:color w:val="6D6C6C"/>
+          <w:sz w:val="19"/>
+          <w:szCs w:val="19"/>
+        </w:rPr>
+        <w:t xml:space="preserve"> </w:t>
+      </w:r>
+      <w:proofErr w:type="spellStart"/>
       <w:r>
         <w:rPr>
           <w:rFonts w:ascii="Sylfaen" w:eastAsia="Times New Roman" w:hAnsi="Sylfaen" w:cs="Sylfaen"/>
@@ -614,15 +691,17 @@
         </w:rPr>
         <w:t>შეუძლიათ</w:t>
       </w:r>
-      <w:r>
-        <w:rPr>
-          <w:rFonts w:ascii="Arial" w:eastAsia="Times New Roman" w:hAnsi="Arial" w:cs="Arial"/>
-          <w:color w:val="6D6C6C"/>
-          <w:sz w:val="19"/>
-          <w:szCs w:val="19"/>
-        </w:rPr>
-        <w:t xml:space="preserve"> </w:t>
-      </w:r>
+      <w:proofErr w:type="spellEnd"/>
+      <w:r>
+        <w:rPr>
+          <w:rFonts w:ascii="Arial" w:eastAsia="Times New Roman" w:hAnsi="Arial" w:cs="Arial"/>
+          <w:color w:val="6D6C6C"/>
+          <w:sz w:val="19"/>
+          <w:szCs w:val="19"/>
+        </w:rPr>
+        <w:t xml:space="preserve"> </w:t>
+      </w:r>
+      <w:proofErr w:type="spellStart"/>
       <w:r>
         <w:rPr>
           <w:rFonts w:ascii="Sylfaen" w:eastAsia="Times New Roman" w:hAnsi="Sylfaen" w:cs="Sylfaen"/>
@@ -632,15 +711,17 @@
         </w:rPr>
         <w:t>შექმნან</w:t>
       </w:r>
-      <w:r>
-        <w:rPr>
-          <w:rFonts w:ascii="Arial" w:eastAsia="Times New Roman" w:hAnsi="Arial" w:cs="Arial"/>
-          <w:color w:val="6D6C6C"/>
-          <w:sz w:val="19"/>
-          <w:szCs w:val="19"/>
-        </w:rPr>
-        <w:t xml:space="preserve"> </w:t>
-      </w:r>
+      <w:proofErr w:type="spellEnd"/>
+      <w:r>
+        <w:rPr>
+          <w:rFonts w:ascii="Arial" w:eastAsia="Times New Roman" w:hAnsi="Arial" w:cs="Arial"/>
+          <w:color w:val="6D6C6C"/>
+          <w:sz w:val="19"/>
+          <w:szCs w:val="19"/>
+        </w:rPr>
+        <w:t xml:space="preserve"> </w:t>
+      </w:r>
+      <w:proofErr w:type="spellStart"/>
       <w:r>
         <w:rPr>
           <w:rFonts w:ascii="Sylfaen" w:eastAsia="Times New Roman" w:hAnsi="Sylfaen" w:cs="Sylfaen"/>
@@ -650,15 +731,17 @@
         </w:rPr>
         <w:t>მოკლე</w:t>
       </w:r>
-      <w:r>
-        <w:rPr>
-          <w:rFonts w:ascii="Arial" w:eastAsia="Times New Roman" w:hAnsi="Arial" w:cs="Arial"/>
-          <w:color w:val="6D6C6C"/>
-          <w:sz w:val="19"/>
-          <w:szCs w:val="19"/>
-        </w:rPr>
-        <w:t xml:space="preserve"> </w:t>
-      </w:r>
+      <w:proofErr w:type="spellEnd"/>
+      <w:r>
+        <w:rPr>
+          <w:rFonts w:ascii="Arial" w:eastAsia="Times New Roman" w:hAnsi="Arial" w:cs="Arial"/>
+          <w:color w:val="6D6C6C"/>
+          <w:sz w:val="19"/>
+          <w:szCs w:val="19"/>
+        </w:rPr>
+        <w:t xml:space="preserve"> </w:t>
+      </w:r>
+      <w:proofErr w:type="spellStart"/>
       <w:r>
         <w:rPr>
           <w:rFonts w:ascii="Sylfaen" w:eastAsia="Times New Roman" w:hAnsi="Sylfaen" w:cs="Sylfaen"/>
@@ -668,6 +751,7 @@
         </w:rPr>
         <w:t>შეტყობინებები</w:t>
       </w:r>
+      <w:proofErr w:type="spellEnd"/>
       <w:r>
         <w:rPr>
           <w:rFonts w:ascii="Arial" w:eastAsia="Times New Roman" w:hAnsi="Arial" w:cs="Arial"/>
@@ -677,6 +761,7 @@
         </w:rPr>
         <w:t xml:space="preserve">, </w:t>
       </w:r>
+      <w:proofErr w:type="spellStart"/>
       <w:r>
         <w:rPr>
           <w:rFonts w:ascii="Sylfaen" w:eastAsia="Times New Roman" w:hAnsi="Sylfaen" w:cs="Sylfaen"/>
@@ -686,15 +771,17 @@
         </w:rPr>
         <w:t>რომლებიც</w:t>
       </w:r>
-      <w:r>
-        <w:rPr>
-          <w:rFonts w:ascii="Arial" w:eastAsia="Times New Roman" w:hAnsi="Arial" w:cs="Arial"/>
-          <w:color w:val="6D6C6C"/>
-          <w:sz w:val="19"/>
-          <w:szCs w:val="19"/>
-        </w:rPr>
-        <w:t xml:space="preserve"> </w:t>
-      </w:r>
+      <w:proofErr w:type="spellEnd"/>
+      <w:r>
+        <w:rPr>
+          <w:rFonts w:ascii="Arial" w:eastAsia="Times New Roman" w:hAnsi="Arial" w:cs="Arial"/>
+          <w:color w:val="6D6C6C"/>
+          <w:sz w:val="19"/>
+          <w:szCs w:val="19"/>
+        </w:rPr>
+        <w:t xml:space="preserve"> </w:t>
+      </w:r>
+      <w:proofErr w:type="spellStart"/>
       <w:r>
         <w:rPr>
           <w:rFonts w:ascii="Sylfaen" w:eastAsia="Times New Roman" w:hAnsi="Sylfaen" w:cs="Sylfaen"/>
@@ -704,15 +791,17 @@
         </w:rPr>
         <w:t>ინახება</w:t>
       </w:r>
-      <w:r>
-        <w:rPr>
-          <w:rFonts w:ascii="Arial" w:eastAsia="Times New Roman" w:hAnsi="Arial" w:cs="Arial"/>
-          <w:color w:val="6D6C6C"/>
-          <w:sz w:val="19"/>
-          <w:szCs w:val="19"/>
-        </w:rPr>
-        <w:t xml:space="preserve"> </w:t>
-      </w:r>
+      <w:proofErr w:type="spellEnd"/>
+      <w:r>
+        <w:rPr>
+          <w:rFonts w:ascii="Arial" w:eastAsia="Times New Roman" w:hAnsi="Arial" w:cs="Arial"/>
+          <w:color w:val="6D6C6C"/>
+          <w:sz w:val="19"/>
+          <w:szCs w:val="19"/>
+        </w:rPr>
+        <w:t xml:space="preserve"> </w:t>
+      </w:r>
+      <w:proofErr w:type="spellStart"/>
       <w:r>
         <w:rPr>
           <w:rFonts w:ascii="Sylfaen" w:eastAsia="Times New Roman" w:hAnsi="Sylfaen" w:cs="Sylfaen"/>
@@ -722,15 +811,17 @@
         </w:rPr>
         <w:t>მონაცემთა</w:t>
       </w:r>
-      <w:r>
-        <w:rPr>
-          <w:rFonts w:ascii="Arial" w:eastAsia="Times New Roman" w:hAnsi="Arial" w:cs="Arial"/>
-          <w:color w:val="6D6C6C"/>
-          <w:sz w:val="19"/>
-          <w:szCs w:val="19"/>
-        </w:rPr>
-        <w:t xml:space="preserve"> </w:t>
-      </w:r>
+      <w:proofErr w:type="spellEnd"/>
+      <w:r>
+        <w:rPr>
+          <w:rFonts w:ascii="Arial" w:eastAsia="Times New Roman" w:hAnsi="Arial" w:cs="Arial"/>
+          <w:color w:val="6D6C6C"/>
+          <w:sz w:val="19"/>
+          <w:szCs w:val="19"/>
+        </w:rPr>
+        <w:t xml:space="preserve"> </w:t>
+      </w:r>
+      <w:proofErr w:type="spellStart"/>
       <w:r>
         <w:rPr>
           <w:rFonts w:ascii="Sylfaen" w:eastAsia="Times New Roman" w:hAnsi="Sylfaen" w:cs="Sylfaen"/>
@@ -740,6 +831,7 @@
         </w:rPr>
         <w:t>ბაზაში</w:t>
       </w:r>
+      <w:proofErr w:type="spellEnd"/>
       <w:r>
         <w:rPr>
           <w:rFonts w:ascii="Arial" w:eastAsia="Times New Roman" w:hAnsi="Arial" w:cs="Arial"/>
@@ -751,6 +843,16 @@
       </w:r>
       <w:r>
         <w:rPr>
+          <w:rFonts w:ascii="Arial" w:eastAsia="Times New Roman" w:hAnsi="Arial" w:cs="Arial"/>
+          <w:color w:val="6D6C6C"/>
+          <w:sz w:val="19"/>
+          <w:szCs w:val="19"/>
+        </w:rPr>
+        <w:t xml:space="preserve">+ </w:t>
+      </w:r>
+      <w:proofErr w:type="spellStart"/>
+      <w:r>
+        <w:rPr>
           <w:rFonts w:ascii="Sylfaen" w:eastAsia="Times New Roman" w:hAnsi="Sylfaen" w:cs="Sylfaen"/>
           <w:color w:val="6D6C6C"/>
           <w:sz w:val="19"/>
@@ -758,15 +860,17 @@
         </w:rPr>
         <w:t>მხოლოდ</w:t>
       </w:r>
-      <w:r>
-        <w:rPr>
-          <w:rFonts w:ascii="Arial" w:eastAsia="Times New Roman" w:hAnsi="Arial" w:cs="Arial"/>
-          <w:color w:val="6D6C6C"/>
-          <w:sz w:val="19"/>
-          <w:szCs w:val="19"/>
-        </w:rPr>
-        <w:t xml:space="preserve"> </w:t>
-      </w:r>
+      <w:proofErr w:type="spellEnd"/>
+      <w:r>
+        <w:rPr>
+          <w:rFonts w:ascii="Arial" w:eastAsia="Times New Roman" w:hAnsi="Arial" w:cs="Arial"/>
+          <w:color w:val="6D6C6C"/>
+          <w:sz w:val="19"/>
+          <w:szCs w:val="19"/>
+        </w:rPr>
+        <w:t xml:space="preserve"> </w:t>
+      </w:r>
+      <w:proofErr w:type="spellStart"/>
       <w:r>
         <w:rPr>
           <w:rFonts w:ascii="Sylfaen" w:eastAsia="Times New Roman" w:hAnsi="Sylfaen" w:cs="Sylfaen"/>
@@ -776,15 +880,17 @@
         </w:rPr>
         <w:t>ტექსტური</w:t>
       </w:r>
-      <w:r>
-        <w:rPr>
-          <w:rFonts w:ascii="Arial" w:eastAsia="Times New Roman" w:hAnsi="Arial" w:cs="Arial"/>
-          <w:color w:val="6D6C6C"/>
-          <w:sz w:val="19"/>
-          <w:szCs w:val="19"/>
-        </w:rPr>
-        <w:t xml:space="preserve"> </w:t>
-      </w:r>
+      <w:proofErr w:type="spellEnd"/>
+      <w:r>
+        <w:rPr>
+          <w:rFonts w:ascii="Arial" w:eastAsia="Times New Roman" w:hAnsi="Arial" w:cs="Arial"/>
+          <w:color w:val="6D6C6C"/>
+          <w:sz w:val="19"/>
+          <w:szCs w:val="19"/>
+        </w:rPr>
+        <w:t xml:space="preserve"> </w:t>
+      </w:r>
+      <w:proofErr w:type="spellStart"/>
       <w:r>
         <w:rPr>
           <w:rFonts w:ascii="Sylfaen" w:eastAsia="Times New Roman" w:hAnsi="Sylfaen" w:cs="Sylfaen"/>
@@ -794,15 +900,17 @@
         </w:rPr>
         <w:t>შეტყობინებების</w:t>
       </w:r>
-      <w:r>
-        <w:rPr>
-          <w:rFonts w:ascii="Arial" w:eastAsia="Times New Roman" w:hAnsi="Arial" w:cs="Arial"/>
-          <w:color w:val="6D6C6C"/>
-          <w:sz w:val="19"/>
-          <w:szCs w:val="19"/>
-        </w:rPr>
-        <w:t xml:space="preserve"> </w:t>
-      </w:r>
+      <w:proofErr w:type="spellEnd"/>
+      <w:r>
+        <w:rPr>
+          <w:rFonts w:ascii="Arial" w:eastAsia="Times New Roman" w:hAnsi="Arial" w:cs="Arial"/>
+          <w:color w:val="6D6C6C"/>
+          <w:sz w:val="19"/>
+          <w:szCs w:val="19"/>
+        </w:rPr>
+        <w:t xml:space="preserve"> </w:t>
+      </w:r>
+      <w:proofErr w:type="spellStart"/>
       <w:r>
         <w:rPr>
           <w:rFonts w:ascii="Sylfaen" w:eastAsia="Times New Roman" w:hAnsi="Sylfaen" w:cs="Sylfaen"/>
@@ -812,6 +920,7 @@
         </w:rPr>
         <w:t>მხარდაჭერა</w:t>
       </w:r>
+      <w:proofErr w:type="spellEnd"/>
       <w:r>
         <w:rPr>
           <w:rFonts w:ascii="Arial" w:eastAsia="Times New Roman" w:hAnsi="Arial" w:cs="Arial"/>
@@ -820,6 +929,15 @@
           <w:szCs w:val="19"/>
         </w:rPr>
         <w:t>!</w:t>
+      </w:r>
+      <w:r>
+        <w:rPr>
+          <w:rFonts w:ascii="Arial" w:eastAsia="Times New Roman" w:hAnsi="Arial" w:cs="Arial"/>
+          <w:color w:val="6D6C6C"/>
+          <w:sz w:val="19"/>
+          <w:szCs w:val="19"/>
+        </w:rPr>
+        <w:t xml:space="preserve"> +</w:t>
       </w:r>
     </w:p>
     <w:p>
@@ -842,6 +960,7 @@
         </w:rPr>
         <w:t xml:space="preserve">- </w:t>
       </w:r>
+      <w:proofErr w:type="spellStart"/>
       <w:r>
         <w:rPr>
           <w:rFonts w:ascii="Sylfaen" w:eastAsia="Times New Roman" w:hAnsi="Sylfaen" w:cs="Sylfaen"/>
@@ -851,15 +970,17 @@
         </w:rPr>
         <w:t>მომხმარებელს</w:t>
       </w:r>
-      <w:r>
-        <w:rPr>
-          <w:rFonts w:ascii="Arial" w:eastAsia="Times New Roman" w:hAnsi="Arial" w:cs="Arial"/>
-          <w:color w:val="6D6C6C"/>
-          <w:sz w:val="19"/>
-          <w:szCs w:val="19"/>
-        </w:rPr>
-        <w:t xml:space="preserve"> </w:t>
-      </w:r>
+      <w:proofErr w:type="spellEnd"/>
+      <w:r>
+        <w:rPr>
+          <w:rFonts w:ascii="Arial" w:eastAsia="Times New Roman" w:hAnsi="Arial" w:cs="Arial"/>
+          <w:color w:val="6D6C6C"/>
+          <w:sz w:val="19"/>
+          <w:szCs w:val="19"/>
+        </w:rPr>
+        <w:t xml:space="preserve"> </w:t>
+      </w:r>
+      <w:proofErr w:type="spellStart"/>
       <w:r>
         <w:rPr>
           <w:rFonts w:ascii="Sylfaen" w:eastAsia="Times New Roman" w:hAnsi="Sylfaen" w:cs="Sylfaen"/>
@@ -869,15 +990,17 @@
         </w:rPr>
         <w:t>შეუძლია</w:t>
       </w:r>
-      <w:r>
-        <w:rPr>
-          <w:rFonts w:ascii="Arial" w:eastAsia="Times New Roman" w:hAnsi="Arial" w:cs="Arial"/>
-          <w:color w:val="6D6C6C"/>
-          <w:sz w:val="19"/>
-          <w:szCs w:val="19"/>
-        </w:rPr>
-        <w:t xml:space="preserve"> </w:t>
-      </w:r>
+      <w:proofErr w:type="spellEnd"/>
+      <w:r>
+        <w:rPr>
+          <w:rFonts w:ascii="Arial" w:eastAsia="Times New Roman" w:hAnsi="Arial" w:cs="Arial"/>
+          <w:color w:val="6D6C6C"/>
+          <w:sz w:val="19"/>
+          <w:szCs w:val="19"/>
+        </w:rPr>
+        <w:t xml:space="preserve"> </w:t>
+      </w:r>
+      <w:proofErr w:type="spellStart"/>
       <w:r>
         <w:rPr>
           <w:rFonts w:ascii="Sylfaen" w:eastAsia="Times New Roman" w:hAnsi="Sylfaen" w:cs="Sylfaen"/>
@@ -887,15 +1010,17 @@
         </w:rPr>
         <w:t>საკუთარი</w:t>
       </w:r>
-      <w:r>
-        <w:rPr>
-          <w:rFonts w:ascii="Arial" w:eastAsia="Times New Roman" w:hAnsi="Arial" w:cs="Arial"/>
-          <w:color w:val="6D6C6C"/>
-          <w:sz w:val="19"/>
-          <w:szCs w:val="19"/>
-        </w:rPr>
-        <w:t xml:space="preserve"> </w:t>
-      </w:r>
+      <w:proofErr w:type="spellEnd"/>
+      <w:r>
+        <w:rPr>
+          <w:rFonts w:ascii="Arial" w:eastAsia="Times New Roman" w:hAnsi="Arial" w:cs="Arial"/>
+          <w:color w:val="6D6C6C"/>
+          <w:sz w:val="19"/>
+          <w:szCs w:val="19"/>
+        </w:rPr>
+        <w:t xml:space="preserve"> </w:t>
+      </w:r>
+      <w:proofErr w:type="spellStart"/>
       <w:r>
         <w:rPr>
           <w:rFonts w:ascii="Sylfaen" w:eastAsia="Times New Roman" w:hAnsi="Sylfaen" w:cs="Sylfaen"/>
@@ -905,15 +1030,17 @@
         </w:rPr>
         <w:t>შეტყობინებების</w:t>
       </w:r>
-      <w:r>
-        <w:rPr>
-          <w:rFonts w:ascii="Arial" w:eastAsia="Times New Roman" w:hAnsi="Arial" w:cs="Arial"/>
-          <w:color w:val="6D6C6C"/>
-          <w:sz w:val="19"/>
-          <w:szCs w:val="19"/>
-        </w:rPr>
-        <w:t xml:space="preserve"> </w:t>
-      </w:r>
+      <w:proofErr w:type="spellEnd"/>
+      <w:r>
+        <w:rPr>
+          <w:rFonts w:ascii="Arial" w:eastAsia="Times New Roman" w:hAnsi="Arial" w:cs="Arial"/>
+          <w:color w:val="6D6C6C"/>
+          <w:sz w:val="19"/>
+          <w:szCs w:val="19"/>
+        </w:rPr>
+        <w:t xml:space="preserve"> </w:t>
+      </w:r>
+      <w:proofErr w:type="spellStart"/>
       <w:r>
         <w:rPr>
           <w:rFonts w:ascii="Sylfaen" w:eastAsia="Times New Roman" w:hAnsi="Sylfaen" w:cs="Sylfaen"/>
@@ -922,6 +1049,16 @@
           <w:szCs w:val="19"/>
         </w:rPr>
         <w:t>ნახვა</w:t>
+      </w:r>
+      <w:proofErr w:type="spellEnd"/>
+      <w:r>
+        <w:rPr>
+          <w:rFonts w:ascii="Sylfaen" w:eastAsia="Times New Roman" w:hAnsi="Sylfaen" w:cs="Sylfaen"/>
+          <w:color w:val="6D6C6C"/>
+          <w:sz w:val="19"/>
+          <w:szCs w:val="19"/>
+        </w:rPr>
+        <w:t xml:space="preserve"> +</w:t>
       </w:r>
     </w:p>
     <w:p>
@@ -933,6 +1070,7 @@
           <w:color w:val="6D6C6C"/>
           <w:sz w:val="19"/>
           <w:szCs w:val="19"/>
+          <w:lang w:val="ka-GE"/>
         </w:rPr>
       </w:pPr>
       <w:r>
@@ -944,6 +1082,7 @@
         </w:rPr>
         <w:t xml:space="preserve">- </w:t>
       </w:r>
+      <w:proofErr w:type="spellStart"/>
       <w:r>
         <w:rPr>
           <w:rFonts w:ascii="Sylfaen" w:eastAsia="Times New Roman" w:hAnsi="Sylfaen" w:cs="Sylfaen"/>
@@ -953,15 +1092,17 @@
         </w:rPr>
         <w:t>მომხმარებელს</w:t>
       </w:r>
-      <w:r>
-        <w:rPr>
-          <w:rFonts w:ascii="Arial" w:eastAsia="Times New Roman" w:hAnsi="Arial" w:cs="Arial"/>
-          <w:color w:val="6D6C6C"/>
-          <w:sz w:val="19"/>
-          <w:szCs w:val="19"/>
-        </w:rPr>
-        <w:t xml:space="preserve"> </w:t>
-      </w:r>
+      <w:proofErr w:type="spellEnd"/>
+      <w:r>
+        <w:rPr>
+          <w:rFonts w:ascii="Arial" w:eastAsia="Times New Roman" w:hAnsi="Arial" w:cs="Arial"/>
+          <w:color w:val="6D6C6C"/>
+          <w:sz w:val="19"/>
+          <w:szCs w:val="19"/>
+        </w:rPr>
+        <w:t xml:space="preserve"> </w:t>
+      </w:r>
+      <w:proofErr w:type="spellStart"/>
       <w:r>
         <w:rPr>
           <w:rFonts w:ascii="Sylfaen" w:eastAsia="Times New Roman" w:hAnsi="Sylfaen" w:cs="Sylfaen"/>
@@ -971,15 +1112,17 @@
         </w:rPr>
         <w:t>შეუძლია</w:t>
       </w:r>
-      <w:r>
-        <w:rPr>
-          <w:rFonts w:ascii="Arial" w:eastAsia="Times New Roman" w:hAnsi="Arial" w:cs="Arial"/>
-          <w:color w:val="6D6C6C"/>
-          <w:sz w:val="19"/>
-          <w:szCs w:val="19"/>
-        </w:rPr>
-        <w:t xml:space="preserve"> </w:t>
-      </w:r>
+      <w:proofErr w:type="spellEnd"/>
+      <w:r>
+        <w:rPr>
+          <w:rFonts w:ascii="Arial" w:eastAsia="Times New Roman" w:hAnsi="Arial" w:cs="Arial"/>
+          <w:color w:val="6D6C6C"/>
+          <w:sz w:val="19"/>
+          <w:szCs w:val="19"/>
+        </w:rPr>
+        <w:t xml:space="preserve"> </w:t>
+      </w:r>
+      <w:proofErr w:type="spellStart"/>
       <w:r>
         <w:rPr>
           <w:rFonts w:ascii="Sylfaen" w:eastAsia="Times New Roman" w:hAnsi="Sylfaen" w:cs="Sylfaen"/>
@@ -989,15 +1132,17 @@
         </w:rPr>
         <w:t>წაშალოს</w:t>
       </w:r>
-      <w:r>
-        <w:rPr>
-          <w:rFonts w:ascii="Arial" w:eastAsia="Times New Roman" w:hAnsi="Arial" w:cs="Arial"/>
-          <w:color w:val="6D6C6C"/>
-          <w:sz w:val="19"/>
-          <w:szCs w:val="19"/>
-        </w:rPr>
-        <w:t xml:space="preserve"> </w:t>
-      </w:r>
+      <w:proofErr w:type="spellEnd"/>
+      <w:r>
+        <w:rPr>
+          <w:rFonts w:ascii="Arial" w:eastAsia="Times New Roman" w:hAnsi="Arial" w:cs="Arial"/>
+          <w:color w:val="6D6C6C"/>
+          <w:sz w:val="19"/>
+          <w:szCs w:val="19"/>
+        </w:rPr>
+        <w:t xml:space="preserve"> </w:t>
+      </w:r>
+      <w:proofErr w:type="spellStart"/>
       <w:r>
         <w:rPr>
           <w:rFonts w:ascii="Sylfaen" w:eastAsia="Times New Roman" w:hAnsi="Sylfaen" w:cs="Sylfaen"/>
@@ -1007,15 +1152,17 @@
         </w:rPr>
         <w:t>საკუთარი</w:t>
       </w:r>
-      <w:r>
-        <w:rPr>
-          <w:rFonts w:ascii="Arial" w:eastAsia="Times New Roman" w:hAnsi="Arial" w:cs="Arial"/>
-          <w:color w:val="6D6C6C"/>
-          <w:sz w:val="19"/>
-          <w:szCs w:val="19"/>
-        </w:rPr>
-        <w:t xml:space="preserve"> </w:t>
-      </w:r>
+      <w:proofErr w:type="spellEnd"/>
+      <w:r>
+        <w:rPr>
+          <w:rFonts w:ascii="Arial" w:eastAsia="Times New Roman" w:hAnsi="Arial" w:cs="Arial"/>
+          <w:color w:val="6D6C6C"/>
+          <w:sz w:val="19"/>
+          <w:szCs w:val="19"/>
+        </w:rPr>
+        <w:t xml:space="preserve"> </w:t>
+      </w:r>
+      <w:proofErr w:type="spellStart"/>
       <w:r>
         <w:rPr>
           <w:rFonts w:ascii="Sylfaen" w:eastAsia="Times New Roman" w:hAnsi="Sylfaen" w:cs="Sylfaen"/>
@@ -1024,6 +1171,16 @@
           <w:szCs w:val="19"/>
         </w:rPr>
         <w:t>შეტყობინებები</w:t>
+      </w:r>
+      <w:proofErr w:type="spellEnd"/>
+      <w:r>
+        <w:rPr>
+          <w:rFonts w:ascii="Sylfaen" w:eastAsia="Times New Roman" w:hAnsi="Sylfaen" w:cs="Sylfaen"/>
+          <w:color w:val="6D6C6C"/>
+          <w:sz w:val="19"/>
+          <w:szCs w:val="19"/>
+        </w:rPr>
+        <w:t xml:space="preserve"> +</w:t>
       </w:r>
     </w:p>
     <w:p>
@@ -1031,10 +1188,11 @@
         <w:shd w:val="clear" w:color="auto" w:fill="FFFFFF"/>
         <w:spacing w:before="100" w:beforeAutospacing="1" w:after="60" w:line="240" w:lineRule="auto"/>
         <w:rPr>
-          <w:rFonts w:ascii="Arial" w:eastAsia="Times New Roman" w:hAnsi="Arial" w:cs="Arial"/>
-          <w:color w:val="6D6C6C"/>
-          <w:sz w:val="19"/>
-          <w:szCs w:val="19"/>
+          <w:rFonts w:ascii="Sylfaen" w:eastAsia="Times New Roman" w:hAnsi="Sylfaen" w:cs="Arial"/>
+          <w:color w:val="6D6C6C"/>
+          <w:sz w:val="19"/>
+          <w:szCs w:val="19"/>
+          <w:lang w:val="ka-GE"/>
         </w:rPr>
       </w:pPr>
       <w:r>
@@ -1046,6 +1204,7 @@
         </w:rPr>
         <w:t xml:space="preserve">- </w:t>
       </w:r>
+      <w:proofErr w:type="spellStart"/>
       <w:r>
         <w:rPr>
           <w:rFonts w:ascii="Sylfaen" w:eastAsia="Times New Roman" w:hAnsi="Sylfaen" w:cs="Sylfaen"/>
@@ -1055,15 +1214,17 @@
         </w:rPr>
         <w:t>მომხმარებელს</w:t>
       </w:r>
-      <w:r>
-        <w:rPr>
-          <w:rFonts w:ascii="Arial" w:eastAsia="Times New Roman" w:hAnsi="Arial" w:cs="Arial"/>
-          <w:color w:val="6D6C6C"/>
-          <w:sz w:val="19"/>
-          <w:szCs w:val="19"/>
-        </w:rPr>
-        <w:t xml:space="preserve"> </w:t>
-      </w:r>
+      <w:proofErr w:type="spellEnd"/>
+      <w:r>
+        <w:rPr>
+          <w:rFonts w:ascii="Arial" w:eastAsia="Times New Roman" w:hAnsi="Arial" w:cs="Arial"/>
+          <w:color w:val="6D6C6C"/>
+          <w:sz w:val="19"/>
+          <w:szCs w:val="19"/>
+        </w:rPr>
+        <w:t xml:space="preserve"> </w:t>
+      </w:r>
+      <w:proofErr w:type="spellStart"/>
       <w:r>
         <w:rPr>
           <w:rFonts w:ascii="Sylfaen" w:eastAsia="Times New Roman" w:hAnsi="Sylfaen" w:cs="Sylfaen"/>
@@ -1073,15 +1234,17 @@
         </w:rPr>
         <w:t>შეუძლია</w:t>
       </w:r>
-      <w:r>
-        <w:rPr>
-          <w:rFonts w:ascii="Arial" w:eastAsia="Times New Roman" w:hAnsi="Arial" w:cs="Arial"/>
-          <w:color w:val="6D6C6C"/>
-          <w:sz w:val="19"/>
-          <w:szCs w:val="19"/>
-        </w:rPr>
-        <w:t xml:space="preserve"> </w:t>
-      </w:r>
+      <w:proofErr w:type="spellEnd"/>
+      <w:r>
+        <w:rPr>
+          <w:rFonts w:ascii="Arial" w:eastAsia="Times New Roman" w:hAnsi="Arial" w:cs="Arial"/>
+          <w:color w:val="6D6C6C"/>
+          <w:sz w:val="19"/>
+          <w:szCs w:val="19"/>
+        </w:rPr>
+        <w:t xml:space="preserve"> </w:t>
+      </w:r>
+      <w:proofErr w:type="spellStart"/>
       <w:r>
         <w:rPr>
           <w:rFonts w:ascii="Sylfaen" w:eastAsia="Times New Roman" w:hAnsi="Sylfaen" w:cs="Sylfaen"/>
@@ -1091,15 +1254,17 @@
         </w:rPr>
         <w:t>ნახოს</w:t>
       </w:r>
-      <w:r>
-        <w:rPr>
-          <w:rFonts w:ascii="Arial" w:eastAsia="Times New Roman" w:hAnsi="Arial" w:cs="Arial"/>
-          <w:color w:val="6D6C6C"/>
-          <w:sz w:val="19"/>
-          <w:szCs w:val="19"/>
-        </w:rPr>
-        <w:t xml:space="preserve"> </w:t>
-      </w:r>
+      <w:proofErr w:type="spellEnd"/>
+      <w:r>
+        <w:rPr>
+          <w:rFonts w:ascii="Arial" w:eastAsia="Times New Roman" w:hAnsi="Arial" w:cs="Arial"/>
+          <w:color w:val="6D6C6C"/>
+          <w:sz w:val="19"/>
+          <w:szCs w:val="19"/>
+        </w:rPr>
+        <w:t xml:space="preserve"> </w:t>
+      </w:r>
+      <w:proofErr w:type="spellStart"/>
       <w:r>
         <w:rPr>
           <w:rFonts w:ascii="Sylfaen" w:eastAsia="Times New Roman" w:hAnsi="Sylfaen" w:cs="Sylfaen"/>
@@ -1109,15 +1274,17 @@
         </w:rPr>
         <w:t>შეტყობინებები</w:t>
       </w:r>
-      <w:r>
-        <w:rPr>
-          <w:rFonts w:ascii="Arial" w:eastAsia="Times New Roman" w:hAnsi="Arial" w:cs="Arial"/>
-          <w:color w:val="6D6C6C"/>
-          <w:sz w:val="19"/>
-          <w:szCs w:val="19"/>
-        </w:rPr>
-        <w:t xml:space="preserve"> </w:t>
-      </w:r>
+      <w:proofErr w:type="spellEnd"/>
+      <w:r>
+        <w:rPr>
+          <w:rFonts w:ascii="Arial" w:eastAsia="Times New Roman" w:hAnsi="Arial" w:cs="Arial"/>
+          <w:color w:val="6D6C6C"/>
+          <w:sz w:val="19"/>
+          <w:szCs w:val="19"/>
+        </w:rPr>
+        <w:t xml:space="preserve"> </w:t>
+      </w:r>
+      <w:proofErr w:type="spellStart"/>
       <w:r>
         <w:rPr>
           <w:rFonts w:ascii="Sylfaen" w:eastAsia="Times New Roman" w:hAnsi="Sylfaen" w:cs="Sylfaen"/>
@@ -1127,15 +1294,17 @@
         </w:rPr>
         <w:t>სხვა</w:t>
       </w:r>
-      <w:r>
-        <w:rPr>
-          <w:rFonts w:ascii="Arial" w:eastAsia="Times New Roman" w:hAnsi="Arial" w:cs="Arial"/>
-          <w:color w:val="6D6C6C"/>
-          <w:sz w:val="19"/>
-          <w:szCs w:val="19"/>
-        </w:rPr>
-        <w:t xml:space="preserve"> </w:t>
-      </w:r>
+      <w:proofErr w:type="spellEnd"/>
+      <w:r>
+        <w:rPr>
+          <w:rFonts w:ascii="Arial" w:eastAsia="Times New Roman" w:hAnsi="Arial" w:cs="Arial"/>
+          <w:color w:val="6D6C6C"/>
+          <w:sz w:val="19"/>
+          <w:szCs w:val="19"/>
+        </w:rPr>
+        <w:t xml:space="preserve"> </w:t>
+      </w:r>
+      <w:proofErr w:type="spellStart"/>
       <w:r>
         <w:rPr>
           <w:rFonts w:ascii="Sylfaen" w:eastAsia="Times New Roman" w:hAnsi="Sylfaen" w:cs="Sylfaen"/>
@@ -1145,6 +1314,7 @@
         </w:rPr>
         <w:t>მომხმარებლებისგან</w:t>
       </w:r>
+      <w:proofErr w:type="spellEnd"/>
       <w:r>
         <w:rPr>
           <w:rFonts w:ascii="Arial" w:eastAsia="Times New Roman" w:hAnsi="Arial" w:cs="Arial"/>
@@ -1154,6 +1324,7 @@
         </w:rPr>
         <w:t xml:space="preserve"> - </w:t>
       </w:r>
+      <w:proofErr w:type="spellStart"/>
       <w:r>
         <w:rPr>
           <w:rFonts w:ascii="Sylfaen" w:eastAsia="Times New Roman" w:hAnsi="Sylfaen" w:cs="Sylfaen"/>
@@ -1163,15 +1334,17 @@
         </w:rPr>
         <w:t>ახალი</w:t>
       </w:r>
-      <w:r>
-        <w:rPr>
-          <w:rFonts w:ascii="Arial" w:eastAsia="Times New Roman" w:hAnsi="Arial" w:cs="Arial"/>
-          <w:color w:val="6D6C6C"/>
-          <w:sz w:val="19"/>
-          <w:szCs w:val="19"/>
-        </w:rPr>
-        <w:t xml:space="preserve"> </w:t>
-      </w:r>
+      <w:proofErr w:type="spellEnd"/>
+      <w:r>
+        <w:rPr>
+          <w:rFonts w:ascii="Arial" w:eastAsia="Times New Roman" w:hAnsi="Arial" w:cs="Arial"/>
+          <w:color w:val="6D6C6C"/>
+          <w:sz w:val="19"/>
+          <w:szCs w:val="19"/>
+        </w:rPr>
+        <w:t xml:space="preserve"> </w:t>
+      </w:r>
+      <w:proofErr w:type="spellStart"/>
       <w:r>
         <w:rPr>
           <w:rFonts w:ascii="Sylfaen" w:eastAsia="Times New Roman" w:hAnsi="Sylfaen" w:cs="Sylfaen"/>
@@ -1181,15 +1354,17 @@
         </w:rPr>
         <w:t>ამბების</w:t>
       </w:r>
-      <w:r>
-        <w:rPr>
-          <w:rFonts w:ascii="Arial" w:eastAsia="Times New Roman" w:hAnsi="Arial" w:cs="Arial"/>
-          <w:color w:val="6D6C6C"/>
-          <w:sz w:val="19"/>
-          <w:szCs w:val="19"/>
-        </w:rPr>
-        <w:t xml:space="preserve"> </w:t>
-      </w:r>
+      <w:proofErr w:type="spellEnd"/>
+      <w:r>
+        <w:rPr>
+          <w:rFonts w:ascii="Arial" w:eastAsia="Times New Roman" w:hAnsi="Arial" w:cs="Arial"/>
+          <w:color w:val="6D6C6C"/>
+          <w:sz w:val="19"/>
+          <w:szCs w:val="19"/>
+        </w:rPr>
+        <w:t xml:space="preserve"> </w:t>
+      </w:r>
+      <w:proofErr w:type="spellStart"/>
       <w:r>
         <w:rPr>
           <w:rFonts w:ascii="Sylfaen" w:eastAsia="Times New Roman" w:hAnsi="Sylfaen" w:cs="Sylfaen"/>
@@ -1199,15 +1374,17 @@
         </w:rPr>
         <w:t>ნაკადის</w:t>
       </w:r>
-      <w:r>
-        <w:rPr>
-          <w:rFonts w:ascii="Arial" w:eastAsia="Times New Roman" w:hAnsi="Arial" w:cs="Arial"/>
-          <w:color w:val="6D6C6C"/>
-          <w:sz w:val="19"/>
-          <w:szCs w:val="19"/>
-        </w:rPr>
-        <w:t xml:space="preserve"> </w:t>
-      </w:r>
+      <w:proofErr w:type="spellEnd"/>
+      <w:r>
+        <w:rPr>
+          <w:rFonts w:ascii="Arial" w:eastAsia="Times New Roman" w:hAnsi="Arial" w:cs="Arial"/>
+          <w:color w:val="6D6C6C"/>
+          <w:sz w:val="19"/>
+          <w:szCs w:val="19"/>
+        </w:rPr>
+        <w:t xml:space="preserve"> </w:t>
+      </w:r>
+      <w:proofErr w:type="spellStart"/>
       <w:r>
         <w:rPr>
           <w:rFonts w:ascii="Sylfaen" w:eastAsia="Times New Roman" w:hAnsi="Sylfaen" w:cs="Sylfaen"/>
@@ -1217,15 +1394,17 @@
         </w:rPr>
         <w:t>სტილის</w:t>
       </w:r>
-      <w:r>
-        <w:rPr>
-          <w:rFonts w:ascii="Arial" w:eastAsia="Times New Roman" w:hAnsi="Arial" w:cs="Arial"/>
-          <w:color w:val="6D6C6C"/>
-          <w:sz w:val="19"/>
-          <w:szCs w:val="19"/>
-        </w:rPr>
-        <w:t xml:space="preserve"> </w:t>
-      </w:r>
+      <w:proofErr w:type="spellEnd"/>
+      <w:r>
+        <w:rPr>
+          <w:rFonts w:ascii="Arial" w:eastAsia="Times New Roman" w:hAnsi="Arial" w:cs="Arial"/>
+          <w:color w:val="6D6C6C"/>
+          <w:sz w:val="19"/>
+          <w:szCs w:val="19"/>
+        </w:rPr>
+        <w:t xml:space="preserve"> </w:t>
+      </w:r>
+      <w:proofErr w:type="spellStart"/>
       <w:r>
         <w:rPr>
           <w:rFonts w:ascii="Sylfaen" w:eastAsia="Times New Roman" w:hAnsi="Sylfaen" w:cs="Sylfaen"/>
@@ -1235,6 +1414,7 @@
         </w:rPr>
         <w:t>ჩვენება</w:t>
       </w:r>
+      <w:proofErr w:type="spellEnd"/>
       <w:r>
         <w:rPr>
           <w:rFonts w:ascii="Arial" w:eastAsia="Times New Roman" w:hAnsi="Arial" w:cs="Arial"/>
@@ -1244,6 +1424,7 @@
         </w:rPr>
         <w:t xml:space="preserve">, </w:t>
       </w:r>
+      <w:proofErr w:type="spellStart"/>
       <w:r>
         <w:rPr>
           <w:rFonts w:ascii="Sylfaen" w:eastAsia="Times New Roman" w:hAnsi="Sylfaen" w:cs="Sylfaen"/>
@@ -1253,6 +1434,7 @@
         </w:rPr>
         <w:t>მაგ</w:t>
       </w:r>
+      <w:proofErr w:type="spellEnd"/>
       <w:r>
         <w:rPr>
           <w:rFonts w:ascii="Arial" w:eastAsia="Times New Roman" w:hAnsi="Arial" w:cs="Arial"/>
@@ -1261,6 +1443,26 @@
           <w:szCs w:val="19"/>
         </w:rPr>
         <w:t>. Twitter, Facebook</w:t>
+      </w:r>
+      <w:r>
+        <w:rPr>
+          <w:rFonts w:ascii="Sylfaen" w:eastAsia="Times New Roman" w:hAnsi="Sylfaen" w:cs="Arial"/>
+          <w:color w:val="6D6C6C"/>
+          <w:sz w:val="19"/>
+          <w:szCs w:val="19"/>
+          <w:lang w:val="ka-GE"/>
+        </w:rPr>
+        <w:t xml:space="preserve"> </w:t>
+      </w:r>
+      <w:r>
+        <w:rPr>
+          <w:rFonts w:ascii="Sylfaen" w:eastAsia="Times New Roman" w:hAnsi="Sylfaen" w:cs="Arial"/>
+          <w:color w:val="6D6C6C"/>
+          <w:sz w:val="19"/>
+          <w:szCs w:val="19"/>
+          <w:lang w:val="ka-GE"/>
+        </w:rPr>
+        <w:t>+</w:t>
       </w:r>
     </w:p>
     <w:p>
@@ -1283,6 +1485,7 @@
         </w:rPr>
         <w:t xml:space="preserve">- </w:t>
       </w:r>
+      <w:proofErr w:type="spellStart"/>
       <w:r>
         <w:rPr>
           <w:rFonts w:ascii="Sylfaen" w:eastAsia="Times New Roman" w:hAnsi="Sylfaen" w:cs="Sylfaen"/>
@@ -1292,15 +1495,17 @@
         </w:rPr>
         <w:t>მომხმარებელს</w:t>
       </w:r>
-      <w:r>
-        <w:rPr>
-          <w:rFonts w:ascii="Arial" w:eastAsia="Times New Roman" w:hAnsi="Arial" w:cs="Arial"/>
-          <w:color w:val="6D6C6C"/>
-          <w:sz w:val="19"/>
-          <w:szCs w:val="19"/>
-        </w:rPr>
-        <w:t xml:space="preserve"> </w:t>
-      </w:r>
+      <w:proofErr w:type="spellEnd"/>
+      <w:r>
+        <w:rPr>
+          <w:rFonts w:ascii="Arial" w:eastAsia="Times New Roman" w:hAnsi="Arial" w:cs="Arial"/>
+          <w:color w:val="6D6C6C"/>
+          <w:sz w:val="19"/>
+          <w:szCs w:val="19"/>
+        </w:rPr>
+        <w:t xml:space="preserve"> </w:t>
+      </w:r>
+      <w:proofErr w:type="spellStart"/>
       <w:r>
         <w:rPr>
           <w:rFonts w:ascii="Sylfaen" w:eastAsia="Times New Roman" w:hAnsi="Sylfaen" w:cs="Sylfaen"/>
@@ -1310,15 +1515,17 @@
         </w:rPr>
         <w:t>არ</w:t>
       </w:r>
-      <w:r>
-        <w:rPr>
-          <w:rFonts w:ascii="Arial" w:eastAsia="Times New Roman" w:hAnsi="Arial" w:cs="Arial"/>
-          <w:color w:val="6D6C6C"/>
-          <w:sz w:val="19"/>
-          <w:szCs w:val="19"/>
-        </w:rPr>
-        <w:t xml:space="preserve"> </w:t>
-      </w:r>
+      <w:proofErr w:type="spellEnd"/>
+      <w:r>
+        <w:rPr>
+          <w:rFonts w:ascii="Arial" w:eastAsia="Times New Roman" w:hAnsi="Arial" w:cs="Arial"/>
+          <w:color w:val="6D6C6C"/>
+          <w:sz w:val="19"/>
+          <w:szCs w:val="19"/>
+        </w:rPr>
+        <w:t xml:space="preserve"> </w:t>
+      </w:r>
+      <w:proofErr w:type="spellStart"/>
       <w:r>
         <w:rPr>
           <w:rFonts w:ascii="Sylfaen" w:eastAsia="Times New Roman" w:hAnsi="Sylfaen" w:cs="Sylfaen"/>
@@ -1328,15 +1535,17 @@
         </w:rPr>
         <w:t>შეუძლია</w:t>
       </w:r>
-      <w:r>
-        <w:rPr>
-          <w:rFonts w:ascii="Arial" w:eastAsia="Times New Roman" w:hAnsi="Arial" w:cs="Arial"/>
-          <w:color w:val="6D6C6C"/>
-          <w:sz w:val="19"/>
-          <w:szCs w:val="19"/>
-        </w:rPr>
-        <w:t xml:space="preserve"> </w:t>
-      </w:r>
+      <w:proofErr w:type="spellEnd"/>
+      <w:r>
+        <w:rPr>
+          <w:rFonts w:ascii="Arial" w:eastAsia="Times New Roman" w:hAnsi="Arial" w:cs="Arial"/>
+          <w:color w:val="6D6C6C"/>
+          <w:sz w:val="19"/>
+          <w:szCs w:val="19"/>
+        </w:rPr>
+        <w:t xml:space="preserve"> </w:t>
+      </w:r>
+      <w:proofErr w:type="spellStart"/>
       <w:r>
         <w:rPr>
           <w:rFonts w:ascii="Sylfaen" w:eastAsia="Times New Roman" w:hAnsi="Sylfaen" w:cs="Sylfaen"/>
@@ -1346,15 +1555,17 @@
         </w:rPr>
         <w:t>წაშალოს</w:t>
       </w:r>
-      <w:r>
-        <w:rPr>
-          <w:rFonts w:ascii="Arial" w:eastAsia="Times New Roman" w:hAnsi="Arial" w:cs="Arial"/>
-          <w:color w:val="6D6C6C"/>
-          <w:sz w:val="19"/>
-          <w:szCs w:val="19"/>
-        </w:rPr>
-        <w:t xml:space="preserve"> </w:t>
-      </w:r>
+      <w:proofErr w:type="spellEnd"/>
+      <w:r>
+        <w:rPr>
+          <w:rFonts w:ascii="Arial" w:eastAsia="Times New Roman" w:hAnsi="Arial" w:cs="Arial"/>
+          <w:color w:val="6D6C6C"/>
+          <w:sz w:val="19"/>
+          <w:szCs w:val="19"/>
+        </w:rPr>
+        <w:t xml:space="preserve"> </w:t>
+      </w:r>
+      <w:proofErr w:type="spellStart"/>
       <w:r>
         <w:rPr>
           <w:rFonts w:ascii="Sylfaen" w:eastAsia="Times New Roman" w:hAnsi="Sylfaen" w:cs="Sylfaen"/>
@@ -1364,15 +1575,17 @@
         </w:rPr>
         <w:t>შეტყობინებები</w:t>
       </w:r>
-      <w:r>
-        <w:rPr>
-          <w:rFonts w:ascii="Arial" w:eastAsia="Times New Roman" w:hAnsi="Arial" w:cs="Arial"/>
-          <w:color w:val="6D6C6C"/>
-          <w:sz w:val="19"/>
-          <w:szCs w:val="19"/>
-        </w:rPr>
-        <w:t xml:space="preserve"> </w:t>
-      </w:r>
+      <w:proofErr w:type="spellEnd"/>
+      <w:r>
+        <w:rPr>
+          <w:rFonts w:ascii="Arial" w:eastAsia="Times New Roman" w:hAnsi="Arial" w:cs="Arial"/>
+          <w:color w:val="6D6C6C"/>
+          <w:sz w:val="19"/>
+          <w:szCs w:val="19"/>
+        </w:rPr>
+        <w:t xml:space="preserve"> </w:t>
+      </w:r>
+      <w:proofErr w:type="spellStart"/>
       <w:r>
         <w:rPr>
           <w:rFonts w:ascii="Sylfaen" w:eastAsia="Times New Roman" w:hAnsi="Sylfaen" w:cs="Sylfaen"/>
@@ -1382,15 +1595,18 @@
         </w:rPr>
         <w:t>სხვა</w:t>
       </w:r>
-      <w:r>
-        <w:rPr>
-          <w:rFonts w:ascii="Arial" w:eastAsia="Times New Roman" w:hAnsi="Arial" w:cs="Arial"/>
-          <w:color w:val="6D6C6C"/>
-          <w:sz w:val="19"/>
-          <w:szCs w:val="19"/>
-        </w:rPr>
-        <w:t xml:space="preserve"> </w:t>
-      </w:r>
+      <w:proofErr w:type="spellEnd"/>
+      <w:r>
+        <w:rPr>
+          <w:rFonts w:ascii="Arial" w:eastAsia="Times New Roman" w:hAnsi="Arial" w:cs="Arial"/>
+          <w:color w:val="6D6C6C"/>
+          <w:sz w:val="19"/>
+          <w:szCs w:val="19"/>
+        </w:rPr>
+        <w:t xml:space="preserve"> </w:t>
+      </w:r>
+      <w:proofErr w:type="spellStart"/>
+      <w:proofErr w:type="gramStart"/>
       <w:r>
         <w:rPr>
           <w:rFonts w:ascii="Sylfaen" w:eastAsia="Times New Roman" w:hAnsi="Sylfaen" w:cs="Sylfaen"/>
@@ -1400,6 +1616,36 @@
         </w:rPr>
         <w:t>მომხმარებლებისგან</w:t>
       </w:r>
+      <w:proofErr w:type="spellEnd"/>
+      <w:r>
+        <w:rPr>
+          <w:rFonts w:ascii="Sylfaen" w:eastAsia="Times New Roman" w:hAnsi="Sylfaen" w:cs="Sylfaen"/>
+          <w:color w:val="6D6C6C"/>
+          <w:sz w:val="19"/>
+          <w:szCs w:val="19"/>
+        </w:rPr>
+        <w:t xml:space="preserve"> </w:t>
+      </w:r>
+      <w:r>
+        <w:rPr>
+          <w:rFonts w:ascii="Sylfaen" w:eastAsia="Times New Roman" w:hAnsi="Sylfaen" w:cs="Sylfaen"/>
+          <w:color w:val="6D6C6C"/>
+          <w:sz w:val="19"/>
+          <w:szCs w:val="19"/>
+          <w:lang w:val="ka-GE"/>
+        </w:rPr>
+        <w:t xml:space="preserve"> </w:t>
+      </w:r>
+      <w:r>
+        <w:rPr>
+          <w:rFonts w:ascii="Sylfaen" w:eastAsia="Times New Roman" w:hAnsi="Sylfaen" w:cs="Sylfaen"/>
+          <w:color w:val="6D6C6C"/>
+          <w:sz w:val="19"/>
+          <w:szCs w:val="19"/>
+        </w:rPr>
+        <w:t>+</w:t>
+      </w:r>
+      <w:proofErr w:type="gramEnd"/>
     </w:p>
     <w:p>
       <w:pPr>
@@ -1434,6 +1680,7 @@
           <w:color w:val="6D6C6C"/>
           <w:sz w:val="19"/>
           <w:szCs w:val="19"/>
+          <w:lang w:val="ka-GE"/>
         </w:rPr>
       </w:pPr>
       <w:r>
@@ -1445,6 +1692,7 @@
         </w:rPr>
         <w:t xml:space="preserve">- </w:t>
       </w:r>
+      <w:proofErr w:type="spellStart"/>
       <w:r>
         <w:rPr>
           <w:rFonts w:ascii="Sylfaen" w:eastAsia="Times New Roman" w:hAnsi="Sylfaen" w:cs="Sylfaen"/>
@@ -1454,15 +1702,17 @@
         </w:rPr>
         <w:t>მომხმარებლებს</w:t>
       </w:r>
-      <w:r>
-        <w:rPr>
-          <w:rFonts w:ascii="Arial" w:eastAsia="Times New Roman" w:hAnsi="Arial" w:cs="Arial"/>
-          <w:color w:val="6D6C6C"/>
-          <w:sz w:val="19"/>
-          <w:szCs w:val="19"/>
-        </w:rPr>
-        <w:t xml:space="preserve"> </w:t>
-      </w:r>
+      <w:proofErr w:type="spellEnd"/>
+      <w:r>
+        <w:rPr>
+          <w:rFonts w:ascii="Arial" w:eastAsia="Times New Roman" w:hAnsi="Arial" w:cs="Arial"/>
+          <w:color w:val="6D6C6C"/>
+          <w:sz w:val="19"/>
+          <w:szCs w:val="19"/>
+        </w:rPr>
+        <w:t xml:space="preserve"> </w:t>
+      </w:r>
+      <w:proofErr w:type="spellStart"/>
       <w:r>
         <w:rPr>
           <w:rFonts w:ascii="Sylfaen" w:eastAsia="Times New Roman" w:hAnsi="Sylfaen" w:cs="Sylfaen"/>
@@ -1472,15 +1722,17 @@
         </w:rPr>
         <w:t>შეუძლიათ</w:t>
       </w:r>
-      <w:r>
-        <w:rPr>
-          <w:rFonts w:ascii="Arial" w:eastAsia="Times New Roman" w:hAnsi="Arial" w:cs="Arial"/>
-          <w:color w:val="6D6C6C"/>
-          <w:sz w:val="19"/>
-          <w:szCs w:val="19"/>
-        </w:rPr>
-        <w:t xml:space="preserve"> </w:t>
-      </w:r>
+      <w:proofErr w:type="spellEnd"/>
+      <w:r>
+        <w:rPr>
+          <w:rFonts w:ascii="Arial" w:eastAsia="Times New Roman" w:hAnsi="Arial" w:cs="Arial"/>
+          <w:color w:val="6D6C6C"/>
+          <w:sz w:val="19"/>
+          <w:szCs w:val="19"/>
+        </w:rPr>
+        <w:t xml:space="preserve"> </w:t>
+      </w:r>
+      <w:proofErr w:type="spellStart"/>
       <w:r>
         <w:rPr>
           <w:rFonts w:ascii="Sylfaen" w:eastAsia="Times New Roman" w:hAnsi="Sylfaen" w:cs="Sylfaen"/>
@@ -1490,15 +1742,17 @@
         </w:rPr>
         <w:t>ერთმანეთის</w:t>
       </w:r>
-      <w:r>
-        <w:rPr>
-          <w:rFonts w:ascii="Arial" w:eastAsia="Times New Roman" w:hAnsi="Arial" w:cs="Arial"/>
-          <w:color w:val="6D6C6C"/>
-          <w:sz w:val="19"/>
-          <w:szCs w:val="19"/>
-        </w:rPr>
-        <w:t xml:space="preserve"> </w:t>
-      </w:r>
+      <w:proofErr w:type="spellEnd"/>
+      <w:r>
+        <w:rPr>
+          <w:rFonts w:ascii="Arial" w:eastAsia="Times New Roman" w:hAnsi="Arial" w:cs="Arial"/>
+          <w:color w:val="6D6C6C"/>
+          <w:sz w:val="19"/>
+          <w:szCs w:val="19"/>
+        </w:rPr>
+        <w:t xml:space="preserve"> </w:t>
+      </w:r>
+      <w:proofErr w:type="spellStart"/>
       <w:r>
         <w:rPr>
           <w:rFonts w:ascii="Sylfaen" w:eastAsia="Times New Roman" w:hAnsi="Sylfaen" w:cs="Sylfaen"/>
@@ -1507,6 +1761,73 @@
           <w:szCs w:val="19"/>
         </w:rPr>
         <w:t>მიყოლა</w:t>
+      </w:r>
+      <w:proofErr w:type="spellEnd"/>
+      <w:r>
+        <w:rPr>
+          <w:rFonts w:ascii="Sylfaen" w:eastAsia="Times New Roman" w:hAnsi="Sylfaen" w:cs="Sylfaen"/>
+          <w:color w:val="6D6C6C"/>
+          <w:sz w:val="19"/>
+          <w:szCs w:val="19"/>
+        </w:rPr>
+        <w:t xml:space="preserve"> </w:t>
+      </w:r>
+      <w:r>
+        <w:rPr>
+          <w:rFonts w:ascii="Sylfaen" w:eastAsia="Times New Roman" w:hAnsi="Sylfaen" w:cs="Sylfaen"/>
+          <w:color w:val="6D6C6C"/>
+          <w:sz w:val="19"/>
+          <w:szCs w:val="19"/>
+        </w:rPr>
+        <w:t>(</w:t>
+      </w:r>
+      <w:proofErr w:type="spellStart"/>
+      <w:r>
+        <w:rPr>
+          <w:rFonts w:ascii="Sylfaen" w:eastAsia="Times New Roman" w:hAnsi="Sylfaen" w:cs="Sylfaen"/>
+          <w:color w:val="6D6C6C"/>
+          <w:sz w:val="19"/>
+          <w:szCs w:val="19"/>
+        </w:rPr>
+        <w:t>UnFllow</w:t>
+      </w:r>
+      <w:proofErr w:type="spellEnd"/>
+      <w:r>
+        <w:rPr>
+          <w:rFonts w:ascii="Sylfaen" w:eastAsia="Times New Roman" w:hAnsi="Sylfaen" w:cs="Sylfaen"/>
+          <w:color w:val="6D6C6C"/>
+          <w:sz w:val="19"/>
+          <w:szCs w:val="19"/>
+        </w:rPr>
+        <w:t>-</w:t>
+      </w:r>
+      <w:r>
+        <w:rPr>
+          <w:rFonts w:ascii="Sylfaen" w:eastAsia="Times New Roman" w:hAnsi="Sylfaen" w:cs="Sylfaen"/>
+          <w:color w:val="6D6C6C"/>
+          <w:sz w:val="19"/>
+          <w:szCs w:val="19"/>
+          <w:lang w:val="ka-GE"/>
+        </w:rPr>
+        <w:t>ც</w:t>
+      </w:r>
+      <w:r>
+        <w:rPr>
+          <w:rFonts w:ascii="Sylfaen" w:eastAsia="Times New Roman" w:hAnsi="Sylfaen" w:cs="Sylfaen"/>
+          <w:color w:val="6D6C6C"/>
+          <w:sz w:val="19"/>
+          <w:szCs w:val="19"/>
+        </w:rPr>
+        <w:t xml:space="preserve">) </w:t>
+      </w:r>
+      <w:r>
+        <w:rPr>
+          <w:rFonts w:ascii="Sylfaen" w:eastAsia="Times New Roman" w:hAnsi="Sylfaen" w:cs="Sylfaen"/>
+          <w:color w:val="6D6C6C"/>
+          <w:sz w:val="19"/>
+          <w:szCs w:val="19"/>
+        </w:rPr>
+        <w:t>+</w:t>
       </w:r>
     </w:p>
     <w:p>
@@ -1514,10 +1835,11 @@
         <w:shd w:val="clear" w:color="auto" w:fill="FFFFFF"/>
         <w:spacing w:before="100" w:beforeAutospacing="1" w:after="60" w:line="240" w:lineRule="auto"/>
         <w:rPr>
-          <w:rFonts w:ascii="Arial" w:eastAsia="Times New Roman" w:hAnsi="Arial" w:cs="Arial"/>
-          <w:color w:val="6D6C6C"/>
-          <w:sz w:val="19"/>
-          <w:szCs w:val="19"/>
+          <w:rFonts w:ascii="Sylfaen" w:eastAsia="Times New Roman" w:hAnsi="Sylfaen" w:cs="Arial"/>
+          <w:color w:val="6D6C6C"/>
+          <w:sz w:val="19"/>
+          <w:szCs w:val="19"/>
+          <w:lang w:val="ka-GE"/>
         </w:rPr>
       </w:pPr>
       <w:r>
@@ -1529,6 +1851,7 @@
         </w:rPr>
         <w:t xml:space="preserve">- </w:t>
       </w:r>
+      <w:proofErr w:type="spellStart"/>
       <w:r>
         <w:rPr>
           <w:rFonts w:ascii="Sylfaen" w:eastAsia="Times New Roman" w:hAnsi="Sylfaen" w:cs="Sylfaen"/>
@@ -1538,15 +1861,17 @@
         </w:rPr>
         <w:t>ახალი</w:t>
       </w:r>
-      <w:r>
-        <w:rPr>
-          <w:rFonts w:ascii="Arial" w:eastAsia="Times New Roman" w:hAnsi="Arial" w:cs="Arial"/>
-          <w:color w:val="6D6C6C"/>
-          <w:sz w:val="19"/>
-          <w:szCs w:val="19"/>
-        </w:rPr>
-        <w:t xml:space="preserve"> </w:t>
-      </w:r>
+      <w:proofErr w:type="spellEnd"/>
+      <w:r>
+        <w:rPr>
+          <w:rFonts w:ascii="Arial" w:eastAsia="Times New Roman" w:hAnsi="Arial" w:cs="Arial"/>
+          <w:color w:val="6D6C6C"/>
+          <w:sz w:val="19"/>
+          <w:szCs w:val="19"/>
+        </w:rPr>
+        <w:t xml:space="preserve"> </w:t>
+      </w:r>
+      <w:proofErr w:type="spellStart"/>
       <w:r>
         <w:rPr>
           <w:rFonts w:ascii="Sylfaen" w:eastAsia="Times New Roman" w:hAnsi="Sylfaen" w:cs="Sylfaen"/>
@@ -1556,15 +1881,17 @@
         </w:rPr>
         <w:t>ამბების</w:t>
       </w:r>
-      <w:r>
-        <w:rPr>
-          <w:rFonts w:ascii="Arial" w:eastAsia="Times New Roman" w:hAnsi="Arial" w:cs="Arial"/>
-          <w:color w:val="6D6C6C"/>
-          <w:sz w:val="19"/>
-          <w:szCs w:val="19"/>
-        </w:rPr>
-        <w:t xml:space="preserve"> </w:t>
-      </w:r>
+      <w:proofErr w:type="spellEnd"/>
+      <w:r>
+        <w:rPr>
+          <w:rFonts w:ascii="Arial" w:eastAsia="Times New Roman" w:hAnsi="Arial" w:cs="Arial"/>
+          <w:color w:val="6D6C6C"/>
+          <w:sz w:val="19"/>
+          <w:szCs w:val="19"/>
+        </w:rPr>
+        <w:t xml:space="preserve"> </w:t>
+      </w:r>
+      <w:proofErr w:type="spellStart"/>
       <w:r>
         <w:rPr>
           <w:rFonts w:ascii="Sylfaen" w:eastAsia="Times New Roman" w:hAnsi="Sylfaen" w:cs="Sylfaen"/>
@@ -1574,15 +1901,17 @@
         </w:rPr>
         <w:t>ნაკადის</w:t>
       </w:r>
-      <w:r>
-        <w:rPr>
-          <w:rFonts w:ascii="Arial" w:eastAsia="Times New Roman" w:hAnsi="Arial" w:cs="Arial"/>
-          <w:color w:val="6D6C6C"/>
-          <w:sz w:val="19"/>
-          <w:szCs w:val="19"/>
-        </w:rPr>
-        <w:t xml:space="preserve"> </w:t>
-      </w:r>
+      <w:proofErr w:type="spellEnd"/>
+      <w:r>
+        <w:rPr>
+          <w:rFonts w:ascii="Arial" w:eastAsia="Times New Roman" w:hAnsi="Arial" w:cs="Arial"/>
+          <w:color w:val="6D6C6C"/>
+          <w:sz w:val="19"/>
+          <w:szCs w:val="19"/>
+        </w:rPr>
+        <w:t xml:space="preserve"> </w:t>
+      </w:r>
+      <w:proofErr w:type="spellStart"/>
       <w:r>
         <w:rPr>
           <w:rFonts w:ascii="Sylfaen" w:eastAsia="Times New Roman" w:hAnsi="Sylfaen" w:cs="Sylfaen"/>
@@ -1592,15 +1921,17 @@
         </w:rPr>
         <w:t>გვერდი</w:t>
       </w:r>
-      <w:r>
-        <w:rPr>
-          <w:rFonts w:ascii="Arial" w:eastAsia="Times New Roman" w:hAnsi="Arial" w:cs="Arial"/>
-          <w:color w:val="6D6C6C"/>
-          <w:sz w:val="19"/>
-          <w:szCs w:val="19"/>
-        </w:rPr>
-        <w:t xml:space="preserve"> </w:t>
-      </w:r>
+      <w:proofErr w:type="spellEnd"/>
+      <w:r>
+        <w:rPr>
+          <w:rFonts w:ascii="Arial" w:eastAsia="Times New Roman" w:hAnsi="Arial" w:cs="Arial"/>
+          <w:color w:val="6D6C6C"/>
+          <w:sz w:val="19"/>
+          <w:szCs w:val="19"/>
+        </w:rPr>
+        <w:t xml:space="preserve"> </w:t>
+      </w:r>
+      <w:proofErr w:type="spellStart"/>
       <w:r>
         <w:rPr>
           <w:rFonts w:ascii="Sylfaen" w:eastAsia="Times New Roman" w:hAnsi="Sylfaen" w:cs="Sylfaen"/>
@@ -1610,15 +1941,17 @@
         </w:rPr>
         <w:t>აჩვენებს</w:t>
       </w:r>
-      <w:r>
-        <w:rPr>
-          <w:rFonts w:ascii="Arial" w:eastAsia="Times New Roman" w:hAnsi="Arial" w:cs="Arial"/>
-          <w:color w:val="6D6C6C"/>
-          <w:sz w:val="19"/>
-          <w:szCs w:val="19"/>
-        </w:rPr>
-        <w:t xml:space="preserve"> </w:t>
-      </w:r>
+      <w:proofErr w:type="spellEnd"/>
+      <w:r>
+        <w:rPr>
+          <w:rFonts w:ascii="Arial" w:eastAsia="Times New Roman" w:hAnsi="Arial" w:cs="Arial"/>
+          <w:color w:val="6D6C6C"/>
+          <w:sz w:val="19"/>
+          <w:szCs w:val="19"/>
+        </w:rPr>
+        <w:t xml:space="preserve"> </w:t>
+      </w:r>
+      <w:proofErr w:type="spellStart"/>
       <w:r>
         <w:rPr>
           <w:rFonts w:ascii="Sylfaen" w:eastAsia="Times New Roman" w:hAnsi="Sylfaen" w:cs="Sylfaen"/>
@@ -1628,15 +1961,17 @@
         </w:rPr>
         <w:t>შეტყობინებებს</w:t>
       </w:r>
-      <w:r>
-        <w:rPr>
-          <w:rFonts w:ascii="Arial" w:eastAsia="Times New Roman" w:hAnsi="Arial" w:cs="Arial"/>
-          <w:color w:val="6D6C6C"/>
-          <w:sz w:val="19"/>
-          <w:szCs w:val="19"/>
-        </w:rPr>
-        <w:t xml:space="preserve"> </w:t>
-      </w:r>
+      <w:proofErr w:type="spellEnd"/>
+      <w:r>
+        <w:rPr>
+          <w:rFonts w:ascii="Arial" w:eastAsia="Times New Roman" w:hAnsi="Arial" w:cs="Arial"/>
+          <w:color w:val="6D6C6C"/>
+          <w:sz w:val="19"/>
+          <w:szCs w:val="19"/>
+        </w:rPr>
+        <w:t xml:space="preserve"> </w:t>
+      </w:r>
+      <w:proofErr w:type="spellStart"/>
       <w:r>
         <w:rPr>
           <w:rFonts w:ascii="Sylfaen" w:eastAsia="Times New Roman" w:hAnsi="Sylfaen" w:cs="Sylfaen"/>
@@ -1646,15 +1981,17 @@
         </w:rPr>
         <w:t>მხოლოდ</w:t>
       </w:r>
-      <w:r>
-        <w:rPr>
-          <w:rFonts w:ascii="Arial" w:eastAsia="Times New Roman" w:hAnsi="Arial" w:cs="Arial"/>
-          <w:color w:val="6D6C6C"/>
-          <w:sz w:val="19"/>
-          <w:szCs w:val="19"/>
-        </w:rPr>
-        <w:t xml:space="preserve"> </w:t>
-      </w:r>
+      <w:proofErr w:type="spellEnd"/>
+      <w:r>
+        <w:rPr>
+          <w:rFonts w:ascii="Arial" w:eastAsia="Times New Roman" w:hAnsi="Arial" w:cs="Arial"/>
+          <w:color w:val="6D6C6C"/>
+          <w:sz w:val="19"/>
+          <w:szCs w:val="19"/>
+        </w:rPr>
+        <w:t xml:space="preserve"> </w:t>
+      </w:r>
+      <w:proofErr w:type="spellStart"/>
       <w:r>
         <w:rPr>
           <w:rFonts w:ascii="Sylfaen" w:eastAsia="Times New Roman" w:hAnsi="Sylfaen" w:cs="Sylfaen"/>
@@ -1664,15 +2001,17 @@
         </w:rPr>
         <w:t>იმ</w:t>
       </w:r>
-      <w:r>
-        <w:rPr>
-          <w:rFonts w:ascii="Arial" w:eastAsia="Times New Roman" w:hAnsi="Arial" w:cs="Arial"/>
-          <w:color w:val="6D6C6C"/>
-          <w:sz w:val="19"/>
-          <w:szCs w:val="19"/>
-        </w:rPr>
-        <w:t xml:space="preserve"> </w:t>
-      </w:r>
+      <w:proofErr w:type="spellEnd"/>
+      <w:r>
+        <w:rPr>
+          <w:rFonts w:ascii="Arial" w:eastAsia="Times New Roman" w:hAnsi="Arial" w:cs="Arial"/>
+          <w:color w:val="6D6C6C"/>
+          <w:sz w:val="19"/>
+          <w:szCs w:val="19"/>
+        </w:rPr>
+        <w:t xml:space="preserve"> </w:t>
+      </w:r>
+      <w:proofErr w:type="spellStart"/>
       <w:r>
         <w:rPr>
           <w:rFonts w:ascii="Sylfaen" w:eastAsia="Times New Roman" w:hAnsi="Sylfaen" w:cs="Sylfaen"/>
@@ -1682,6 +2021,7 @@
         </w:rPr>
         <w:t>ანგარიშებიდან</w:t>
       </w:r>
+      <w:proofErr w:type="spellEnd"/>
       <w:r>
         <w:rPr>
           <w:rFonts w:ascii="Arial" w:eastAsia="Times New Roman" w:hAnsi="Arial" w:cs="Arial"/>
@@ -1691,6 +2031,7 @@
         </w:rPr>
         <w:t xml:space="preserve">, </w:t>
       </w:r>
+      <w:proofErr w:type="spellStart"/>
       <w:r>
         <w:rPr>
           <w:rFonts w:ascii="Sylfaen" w:eastAsia="Times New Roman" w:hAnsi="Sylfaen" w:cs="Sylfaen"/>
@@ -1700,15 +2041,17 @@
         </w:rPr>
         <w:t>რომლებსაც</w:t>
       </w:r>
-      <w:r>
-        <w:rPr>
-          <w:rFonts w:ascii="Arial" w:eastAsia="Times New Roman" w:hAnsi="Arial" w:cs="Arial"/>
-          <w:color w:val="6D6C6C"/>
-          <w:sz w:val="19"/>
-          <w:szCs w:val="19"/>
-        </w:rPr>
-        <w:t xml:space="preserve"> </w:t>
-      </w:r>
+      <w:proofErr w:type="spellEnd"/>
+      <w:r>
+        <w:rPr>
+          <w:rFonts w:ascii="Arial" w:eastAsia="Times New Roman" w:hAnsi="Arial" w:cs="Arial"/>
+          <w:color w:val="6D6C6C"/>
+          <w:sz w:val="19"/>
+          <w:szCs w:val="19"/>
+        </w:rPr>
+        <w:t xml:space="preserve"> </w:t>
+      </w:r>
+      <w:proofErr w:type="spellStart"/>
       <w:r>
         <w:rPr>
           <w:rFonts w:ascii="Sylfaen" w:eastAsia="Times New Roman" w:hAnsi="Sylfaen" w:cs="Sylfaen"/>
@@ -1718,15 +2061,17 @@
         </w:rPr>
         <w:t>მოჰყვება</w:t>
       </w:r>
-      <w:r>
-        <w:rPr>
-          <w:rFonts w:ascii="Arial" w:eastAsia="Times New Roman" w:hAnsi="Arial" w:cs="Arial"/>
-          <w:color w:val="6D6C6C"/>
-          <w:sz w:val="19"/>
-          <w:szCs w:val="19"/>
-        </w:rPr>
-        <w:t xml:space="preserve"> </w:t>
-      </w:r>
+      <w:proofErr w:type="spellEnd"/>
+      <w:r>
+        <w:rPr>
+          <w:rFonts w:ascii="Arial" w:eastAsia="Times New Roman" w:hAnsi="Arial" w:cs="Arial"/>
+          <w:color w:val="6D6C6C"/>
+          <w:sz w:val="19"/>
+          <w:szCs w:val="19"/>
+        </w:rPr>
+        <w:t xml:space="preserve"> </w:t>
+      </w:r>
+      <w:proofErr w:type="spellStart"/>
       <w:r>
         <w:rPr>
           <w:rFonts w:ascii="Sylfaen" w:eastAsia="Times New Roman" w:hAnsi="Sylfaen" w:cs="Sylfaen"/>
@@ -1736,15 +2081,17 @@
         </w:rPr>
         <w:t>მიმდინარე</w:t>
       </w:r>
-      <w:r>
-        <w:rPr>
-          <w:rFonts w:ascii="Arial" w:eastAsia="Times New Roman" w:hAnsi="Arial" w:cs="Arial"/>
-          <w:color w:val="6D6C6C"/>
-          <w:sz w:val="19"/>
-          <w:szCs w:val="19"/>
-        </w:rPr>
-        <w:t xml:space="preserve"> </w:t>
-      </w:r>
+      <w:proofErr w:type="spellEnd"/>
+      <w:r>
+        <w:rPr>
+          <w:rFonts w:ascii="Arial" w:eastAsia="Times New Roman" w:hAnsi="Arial" w:cs="Arial"/>
+          <w:color w:val="6D6C6C"/>
+          <w:sz w:val="19"/>
+          <w:szCs w:val="19"/>
+        </w:rPr>
+        <w:t xml:space="preserve"> </w:t>
+      </w:r>
+      <w:proofErr w:type="spellStart"/>
       <w:r>
         <w:rPr>
           <w:rFonts w:ascii="Sylfaen" w:eastAsia="Times New Roman" w:hAnsi="Sylfaen" w:cs="Sylfaen"/>
@@ -1754,6 +2101,7 @@
         </w:rPr>
         <w:t>მომხმარებელი</w:t>
       </w:r>
+      <w:proofErr w:type="spellEnd"/>
       <w:r>
         <w:rPr>
           <w:rFonts w:ascii="Arial" w:eastAsia="Times New Roman" w:hAnsi="Arial" w:cs="Arial"/>
@@ -1763,6 +2111,7 @@
         </w:rPr>
         <w:t xml:space="preserve"> (</w:t>
       </w:r>
+      <w:proofErr w:type="spellStart"/>
       <w:r>
         <w:rPr>
           <w:rFonts w:ascii="Sylfaen" w:eastAsia="Times New Roman" w:hAnsi="Sylfaen" w:cs="Sylfaen"/>
@@ -1772,15 +2121,17 @@
         </w:rPr>
         <w:t>ყველა</w:t>
       </w:r>
-      <w:r>
-        <w:rPr>
-          <w:rFonts w:ascii="Arial" w:eastAsia="Times New Roman" w:hAnsi="Arial" w:cs="Arial"/>
-          <w:color w:val="6D6C6C"/>
-          <w:sz w:val="19"/>
-          <w:szCs w:val="19"/>
-        </w:rPr>
-        <w:t xml:space="preserve"> </w:t>
-      </w:r>
+      <w:proofErr w:type="spellEnd"/>
+      <w:r>
+        <w:rPr>
+          <w:rFonts w:ascii="Arial" w:eastAsia="Times New Roman" w:hAnsi="Arial" w:cs="Arial"/>
+          <w:color w:val="6D6C6C"/>
+          <w:sz w:val="19"/>
+          <w:szCs w:val="19"/>
+        </w:rPr>
+        <w:t xml:space="preserve"> </w:t>
+      </w:r>
+      <w:proofErr w:type="spellStart"/>
       <w:r>
         <w:rPr>
           <w:rFonts w:ascii="Sylfaen" w:eastAsia="Times New Roman" w:hAnsi="Sylfaen" w:cs="Sylfaen"/>
@@ -1790,15 +2141,17 @@
         </w:rPr>
         <w:t>შეტყობინებასთან</w:t>
       </w:r>
-      <w:r>
-        <w:rPr>
-          <w:rFonts w:ascii="Arial" w:eastAsia="Times New Roman" w:hAnsi="Arial" w:cs="Arial"/>
-          <w:color w:val="6D6C6C"/>
-          <w:sz w:val="19"/>
-          <w:szCs w:val="19"/>
-        </w:rPr>
-        <w:t xml:space="preserve"> </w:t>
-      </w:r>
+      <w:proofErr w:type="spellEnd"/>
+      <w:r>
+        <w:rPr>
+          <w:rFonts w:ascii="Arial" w:eastAsia="Times New Roman" w:hAnsi="Arial" w:cs="Arial"/>
+          <w:color w:val="6D6C6C"/>
+          <w:sz w:val="19"/>
+          <w:szCs w:val="19"/>
+        </w:rPr>
+        <w:t xml:space="preserve"> </w:t>
+      </w:r>
+      <w:proofErr w:type="spellStart"/>
       <w:r>
         <w:rPr>
           <w:rFonts w:ascii="Sylfaen" w:eastAsia="Times New Roman" w:hAnsi="Sylfaen" w:cs="Sylfaen"/>
@@ -1808,6 +2161,7 @@
         </w:rPr>
         <w:t>შედარებით</w:t>
       </w:r>
+      <w:proofErr w:type="spellEnd"/>
       <w:r>
         <w:rPr>
           <w:rFonts w:ascii="Arial" w:eastAsia="Times New Roman" w:hAnsi="Arial" w:cs="Arial"/>
@@ -1817,6 +2171,7 @@
         </w:rPr>
         <w:t xml:space="preserve">, </w:t>
       </w:r>
+      <w:proofErr w:type="spellStart"/>
       <w:r>
         <w:rPr>
           <w:rFonts w:ascii="Sylfaen" w:eastAsia="Times New Roman" w:hAnsi="Sylfaen" w:cs="Sylfaen"/>
@@ -1826,15 +2181,17 @@
         </w:rPr>
         <w:t>თუ</w:t>
       </w:r>
-      <w:r>
-        <w:rPr>
-          <w:rFonts w:ascii="Arial" w:eastAsia="Times New Roman" w:hAnsi="Arial" w:cs="Arial"/>
-          <w:color w:val="6D6C6C"/>
-          <w:sz w:val="19"/>
-          <w:szCs w:val="19"/>
-        </w:rPr>
-        <w:t xml:space="preserve"> </w:t>
-      </w:r>
+      <w:proofErr w:type="spellEnd"/>
+      <w:r>
+        <w:rPr>
+          <w:rFonts w:ascii="Arial" w:eastAsia="Times New Roman" w:hAnsi="Arial" w:cs="Arial"/>
+          <w:color w:val="6D6C6C"/>
+          <w:sz w:val="19"/>
+          <w:szCs w:val="19"/>
+        </w:rPr>
+        <w:t xml:space="preserve"> </w:t>
+      </w:r>
+      <w:proofErr w:type="spellStart"/>
       <w:r>
         <w:rPr>
           <w:rFonts w:ascii="Sylfaen" w:eastAsia="Times New Roman" w:hAnsi="Sylfaen" w:cs="Sylfaen"/>
@@ -1844,15 +2201,17 @@
         </w:rPr>
         <w:t>ამჟამინდელი</w:t>
       </w:r>
-      <w:r>
-        <w:rPr>
-          <w:rFonts w:ascii="Arial" w:eastAsia="Times New Roman" w:hAnsi="Arial" w:cs="Arial"/>
-          <w:color w:val="6D6C6C"/>
-          <w:sz w:val="19"/>
-          <w:szCs w:val="19"/>
-        </w:rPr>
-        <w:t xml:space="preserve"> </w:t>
-      </w:r>
+      <w:proofErr w:type="spellEnd"/>
+      <w:r>
+        <w:rPr>
+          <w:rFonts w:ascii="Arial" w:eastAsia="Times New Roman" w:hAnsi="Arial" w:cs="Arial"/>
+          <w:color w:val="6D6C6C"/>
+          <w:sz w:val="19"/>
+          <w:szCs w:val="19"/>
+        </w:rPr>
+        <w:t xml:space="preserve"> </w:t>
+      </w:r>
+      <w:proofErr w:type="spellStart"/>
       <w:r>
         <w:rPr>
           <w:rFonts w:ascii="Sylfaen" w:eastAsia="Times New Roman" w:hAnsi="Sylfaen" w:cs="Sylfaen"/>
@@ -1862,15 +2221,17 @@
         </w:rPr>
         <w:t>მომხმარებელი</w:t>
       </w:r>
-      <w:r>
-        <w:rPr>
-          <w:rFonts w:ascii="Arial" w:eastAsia="Times New Roman" w:hAnsi="Arial" w:cs="Arial"/>
-          <w:color w:val="6D6C6C"/>
-          <w:sz w:val="19"/>
-          <w:szCs w:val="19"/>
-        </w:rPr>
-        <w:t xml:space="preserve"> </w:t>
-      </w:r>
+      <w:proofErr w:type="spellEnd"/>
+      <w:r>
+        <w:rPr>
+          <w:rFonts w:ascii="Arial" w:eastAsia="Times New Roman" w:hAnsi="Arial" w:cs="Arial"/>
+          <w:color w:val="6D6C6C"/>
+          <w:sz w:val="19"/>
+          <w:szCs w:val="19"/>
+        </w:rPr>
+        <w:t xml:space="preserve"> </w:t>
+      </w:r>
+      <w:proofErr w:type="spellStart"/>
       <w:r>
         <w:rPr>
           <w:rFonts w:ascii="Sylfaen" w:eastAsia="Times New Roman" w:hAnsi="Sylfaen" w:cs="Sylfaen"/>
@@ -1880,15 +2241,17 @@
         </w:rPr>
         <w:t>არავის</w:t>
       </w:r>
-      <w:r>
-        <w:rPr>
-          <w:rFonts w:ascii="Arial" w:eastAsia="Times New Roman" w:hAnsi="Arial" w:cs="Arial"/>
-          <w:color w:val="6D6C6C"/>
-          <w:sz w:val="19"/>
-          <w:szCs w:val="19"/>
-        </w:rPr>
-        <w:t xml:space="preserve"> </w:t>
-      </w:r>
+      <w:proofErr w:type="spellEnd"/>
+      <w:r>
+        <w:rPr>
+          <w:rFonts w:ascii="Arial" w:eastAsia="Times New Roman" w:hAnsi="Arial" w:cs="Arial"/>
+          <w:color w:val="6D6C6C"/>
+          <w:sz w:val="19"/>
+          <w:szCs w:val="19"/>
+        </w:rPr>
+        <w:t xml:space="preserve"> </w:t>
+      </w:r>
+      <w:proofErr w:type="spellStart"/>
       <w:r>
         <w:rPr>
           <w:rFonts w:ascii="Sylfaen" w:eastAsia="Times New Roman" w:hAnsi="Sylfaen" w:cs="Sylfaen"/>
@@ -1898,6 +2261,7 @@
         </w:rPr>
         <w:t>მიყვება</w:t>
       </w:r>
+      <w:proofErr w:type="spellEnd"/>
       <w:r>
         <w:rPr>
           <w:rFonts w:ascii="Arial" w:eastAsia="Times New Roman" w:hAnsi="Arial" w:cs="Arial"/>
@@ -1906,6 +2270,16 @@
           <w:szCs w:val="19"/>
         </w:rPr>
         <w:t>)</w:t>
+      </w:r>
+      <w:r>
+        <w:rPr>
+          <w:rFonts w:ascii="Sylfaen" w:eastAsia="Times New Roman" w:hAnsi="Sylfaen" w:cs="Arial"/>
+          <w:color w:val="6D6C6C"/>
+          <w:sz w:val="19"/>
+          <w:szCs w:val="19"/>
+          <w:lang w:val="ka-GE"/>
+        </w:rPr>
+        <w:t xml:space="preserve"> -</w:t>
       </w:r>
     </w:p>
     <w:p>
@@ -1917,6 +2291,7 @@
           <w:color w:val="6D6C6C"/>
           <w:sz w:val="19"/>
           <w:szCs w:val="19"/>
+          <w:lang w:val="ka-GE"/>
         </w:rPr>
       </w:pPr>
       <w:r>
@@ -1928,6 +2303,7 @@
         </w:rPr>
         <w:t xml:space="preserve">- </w:t>
       </w:r>
+      <w:proofErr w:type="spellStart"/>
       <w:r>
         <w:rPr>
           <w:rFonts w:ascii="Sylfaen" w:eastAsia="Times New Roman" w:hAnsi="Sylfaen" w:cs="Sylfaen"/>
@@ -1937,15 +2313,17 @@
         </w:rPr>
         <w:t>საძიებო</w:t>
       </w:r>
-      <w:r>
-        <w:rPr>
-          <w:rFonts w:ascii="Arial" w:eastAsia="Times New Roman" w:hAnsi="Arial" w:cs="Arial"/>
-          <w:color w:val="6D6C6C"/>
-          <w:sz w:val="19"/>
-          <w:szCs w:val="19"/>
-        </w:rPr>
-        <w:t xml:space="preserve"> </w:t>
-      </w:r>
+      <w:proofErr w:type="spellEnd"/>
+      <w:r>
+        <w:rPr>
+          <w:rFonts w:ascii="Arial" w:eastAsia="Times New Roman" w:hAnsi="Arial" w:cs="Arial"/>
+          <w:color w:val="6D6C6C"/>
+          <w:sz w:val="19"/>
+          <w:szCs w:val="19"/>
+        </w:rPr>
+        <w:t xml:space="preserve"> </w:t>
+      </w:r>
+      <w:proofErr w:type="spellStart"/>
       <w:r>
         <w:rPr>
           <w:rFonts w:ascii="Sylfaen" w:eastAsia="Times New Roman" w:hAnsi="Sylfaen" w:cs="Sylfaen"/>
@@ -1955,6 +2333,7 @@
         </w:rPr>
         <w:t>გვერდი</w:t>
       </w:r>
+      <w:proofErr w:type="spellEnd"/>
       <w:r>
         <w:rPr>
           <w:rFonts w:ascii="Arial" w:eastAsia="Times New Roman" w:hAnsi="Arial" w:cs="Arial"/>
@@ -1964,6 +2343,7 @@
         </w:rPr>
         <w:t xml:space="preserve">, </w:t>
       </w:r>
+      <w:proofErr w:type="spellStart"/>
       <w:r>
         <w:rPr>
           <w:rFonts w:ascii="Sylfaen" w:eastAsia="Times New Roman" w:hAnsi="Sylfaen" w:cs="Sylfaen"/>
@@ -1973,15 +2353,17 @@
         </w:rPr>
         <w:t>რომელიც</w:t>
       </w:r>
-      <w:r>
-        <w:rPr>
-          <w:rFonts w:ascii="Arial" w:eastAsia="Times New Roman" w:hAnsi="Arial" w:cs="Arial"/>
-          <w:color w:val="6D6C6C"/>
-          <w:sz w:val="19"/>
-          <w:szCs w:val="19"/>
-        </w:rPr>
-        <w:t xml:space="preserve"> </w:t>
-      </w:r>
+      <w:proofErr w:type="spellEnd"/>
+      <w:r>
+        <w:rPr>
+          <w:rFonts w:ascii="Arial" w:eastAsia="Times New Roman" w:hAnsi="Arial" w:cs="Arial"/>
+          <w:color w:val="6D6C6C"/>
+          <w:sz w:val="19"/>
+          <w:szCs w:val="19"/>
+        </w:rPr>
+        <w:t xml:space="preserve"> </w:t>
+      </w:r>
+      <w:proofErr w:type="spellStart"/>
       <w:r>
         <w:rPr>
           <w:rFonts w:ascii="Sylfaen" w:eastAsia="Times New Roman" w:hAnsi="Sylfaen" w:cs="Sylfaen"/>
@@ -1991,15 +2373,17 @@
         </w:rPr>
         <w:t>საშუალებას</w:t>
       </w:r>
-      <w:r>
-        <w:rPr>
-          <w:rFonts w:ascii="Arial" w:eastAsia="Times New Roman" w:hAnsi="Arial" w:cs="Arial"/>
-          <w:color w:val="6D6C6C"/>
-          <w:sz w:val="19"/>
-          <w:szCs w:val="19"/>
-        </w:rPr>
-        <w:t xml:space="preserve"> </w:t>
-      </w:r>
+      <w:proofErr w:type="spellEnd"/>
+      <w:r>
+        <w:rPr>
+          <w:rFonts w:ascii="Arial" w:eastAsia="Times New Roman" w:hAnsi="Arial" w:cs="Arial"/>
+          <w:color w:val="6D6C6C"/>
+          <w:sz w:val="19"/>
+          <w:szCs w:val="19"/>
+        </w:rPr>
+        <w:t xml:space="preserve"> </w:t>
+      </w:r>
+      <w:proofErr w:type="spellStart"/>
       <w:r>
         <w:rPr>
           <w:rFonts w:ascii="Sylfaen" w:eastAsia="Times New Roman" w:hAnsi="Sylfaen" w:cs="Sylfaen"/>
@@ -2009,15 +2393,17 @@
         </w:rPr>
         <w:t>გაძლევთ</w:t>
       </w:r>
-      <w:r>
-        <w:rPr>
-          <w:rFonts w:ascii="Arial" w:eastAsia="Times New Roman" w:hAnsi="Arial" w:cs="Arial"/>
-          <w:color w:val="6D6C6C"/>
-          <w:sz w:val="19"/>
-          <w:szCs w:val="19"/>
-        </w:rPr>
-        <w:t xml:space="preserve"> </w:t>
-      </w:r>
+      <w:proofErr w:type="spellEnd"/>
+      <w:r>
+        <w:rPr>
+          <w:rFonts w:ascii="Arial" w:eastAsia="Times New Roman" w:hAnsi="Arial" w:cs="Arial"/>
+          <w:color w:val="6D6C6C"/>
+          <w:sz w:val="19"/>
+          <w:szCs w:val="19"/>
+        </w:rPr>
+        <w:t xml:space="preserve"> </w:t>
+      </w:r>
+      <w:proofErr w:type="spellStart"/>
       <w:r>
         <w:rPr>
           <w:rFonts w:ascii="Sylfaen" w:eastAsia="Times New Roman" w:hAnsi="Sylfaen" w:cs="Sylfaen"/>
@@ -2027,15 +2413,17 @@
         </w:rPr>
         <w:t>იპოვოთ</w:t>
       </w:r>
-      <w:r>
-        <w:rPr>
-          <w:rFonts w:ascii="Arial" w:eastAsia="Times New Roman" w:hAnsi="Arial" w:cs="Arial"/>
-          <w:color w:val="6D6C6C"/>
-          <w:sz w:val="19"/>
-          <w:szCs w:val="19"/>
-        </w:rPr>
-        <w:t xml:space="preserve"> </w:t>
-      </w:r>
+      <w:proofErr w:type="spellEnd"/>
+      <w:r>
+        <w:rPr>
+          <w:rFonts w:ascii="Arial" w:eastAsia="Times New Roman" w:hAnsi="Arial" w:cs="Arial"/>
+          <w:color w:val="6D6C6C"/>
+          <w:sz w:val="19"/>
+          <w:szCs w:val="19"/>
+        </w:rPr>
+        <w:t xml:space="preserve"> </w:t>
+      </w:r>
+      <w:proofErr w:type="spellStart"/>
       <w:r>
         <w:rPr>
           <w:rFonts w:ascii="Sylfaen" w:eastAsia="Times New Roman" w:hAnsi="Sylfaen" w:cs="Sylfaen"/>
@@ -2045,15 +2433,17 @@
         </w:rPr>
         <w:t>სხვა</w:t>
       </w:r>
-      <w:r>
-        <w:rPr>
-          <w:rFonts w:ascii="Arial" w:eastAsia="Times New Roman" w:hAnsi="Arial" w:cs="Arial"/>
-          <w:color w:val="6D6C6C"/>
-          <w:sz w:val="19"/>
-          <w:szCs w:val="19"/>
-        </w:rPr>
-        <w:t xml:space="preserve"> </w:t>
-      </w:r>
+      <w:proofErr w:type="spellEnd"/>
+      <w:r>
+        <w:rPr>
+          <w:rFonts w:ascii="Arial" w:eastAsia="Times New Roman" w:hAnsi="Arial" w:cs="Arial"/>
+          <w:color w:val="6D6C6C"/>
+          <w:sz w:val="19"/>
+          <w:szCs w:val="19"/>
+        </w:rPr>
+        <w:t xml:space="preserve"> </w:t>
+      </w:r>
+      <w:proofErr w:type="spellStart"/>
       <w:r>
         <w:rPr>
           <w:rFonts w:ascii="Sylfaen" w:eastAsia="Times New Roman" w:hAnsi="Sylfaen" w:cs="Sylfaen"/>
@@ -2063,15 +2453,17 @@
         </w:rPr>
         <w:t>მომხმარებლები</w:t>
       </w:r>
-      <w:r>
-        <w:rPr>
-          <w:rFonts w:ascii="Arial" w:eastAsia="Times New Roman" w:hAnsi="Arial" w:cs="Arial"/>
-          <w:color w:val="6D6C6C"/>
-          <w:sz w:val="19"/>
-          <w:szCs w:val="19"/>
-        </w:rPr>
-        <w:t xml:space="preserve"> </w:t>
-      </w:r>
+      <w:proofErr w:type="spellEnd"/>
+      <w:r>
+        <w:rPr>
+          <w:rFonts w:ascii="Arial" w:eastAsia="Times New Roman" w:hAnsi="Arial" w:cs="Arial"/>
+          <w:color w:val="6D6C6C"/>
+          <w:sz w:val="19"/>
+          <w:szCs w:val="19"/>
+        </w:rPr>
+        <w:t xml:space="preserve"> </w:t>
+      </w:r>
+      <w:proofErr w:type="spellStart"/>
       <w:r>
         <w:rPr>
           <w:rFonts w:ascii="Sylfaen" w:eastAsia="Times New Roman" w:hAnsi="Sylfaen" w:cs="Sylfaen"/>
@@ -2080,6 +2472,17 @@
           <w:szCs w:val="19"/>
         </w:rPr>
         <w:t>აპში</w:t>
+      </w:r>
+      <w:proofErr w:type="spellEnd"/>
+      <w:r>
+        <w:rPr>
+          <w:rFonts w:ascii="Sylfaen" w:eastAsia="Times New Roman" w:hAnsi="Sylfaen" w:cs="Sylfaen"/>
+          <w:color w:val="6D6C6C"/>
+          <w:sz w:val="19"/>
+          <w:szCs w:val="19"/>
+          <w:lang w:val="ka-GE"/>
+        </w:rPr>
+        <w:t xml:space="preserve"> -</w:t>
       </w:r>
     </w:p>
     <w:p>
@@ -2091,6 +2494,7 @@
           <w:color w:val="6D6C6C"/>
           <w:sz w:val="19"/>
           <w:szCs w:val="19"/>
+          <w:lang w:val="ka-GE"/>
         </w:rPr>
       </w:pPr>
       <w:r>
@@ -2102,24 +2506,38 @@
         </w:rPr>
         <w:t xml:space="preserve">- </w:t>
       </w:r>
-      <w:r>
-        <w:rPr>
-          <w:rFonts w:ascii="Sylfaen" w:eastAsia="Times New Roman" w:hAnsi="Sylfaen" w:cs="Sylfaen"/>
-          <w:color w:val="6D6C6C"/>
-          <w:sz w:val="19"/>
-          <w:szCs w:val="19"/>
-        </w:rPr>
-        <w:t>საძიებო</w:t>
-      </w:r>
-      <w:r>
-        <w:rPr>
-          <w:rFonts w:ascii="Arial" w:eastAsia="Times New Roman" w:hAnsi="Arial" w:cs="Arial"/>
-          <w:color w:val="6D6C6C"/>
-          <w:sz w:val="19"/>
-          <w:szCs w:val="19"/>
-        </w:rPr>
-        <w:t xml:space="preserve"> </w:t>
-      </w:r>
+      <w:proofErr w:type="spellStart"/>
+      <w:r>
+        <w:rPr>
+          <w:rFonts w:ascii="Sylfaen" w:eastAsia="Times New Roman" w:hAnsi="Sylfaen" w:cs="Sylfaen"/>
+          <w:color w:val="6D6C6C"/>
+          <w:sz w:val="19"/>
+          <w:szCs w:val="19"/>
+        </w:rPr>
+        <w:t>ს</w:t>
+      </w:r>
+      <w:bookmarkStart w:id="0" w:name="_GoBack"/>
+      <w:bookmarkEnd w:id="0"/>
+      <w:r>
+        <w:rPr>
+          <w:rFonts w:ascii="Sylfaen" w:eastAsia="Times New Roman" w:hAnsi="Sylfaen" w:cs="Sylfaen"/>
+          <w:color w:val="6D6C6C"/>
+          <w:sz w:val="19"/>
+          <w:szCs w:val="19"/>
+        </w:rPr>
+        <w:t>აძიებო</w:t>
+      </w:r>
+      <w:proofErr w:type="spellEnd"/>
+      <w:r>
+        <w:rPr>
+          <w:rFonts w:ascii="Arial" w:eastAsia="Times New Roman" w:hAnsi="Arial" w:cs="Arial"/>
+          <w:color w:val="6D6C6C"/>
+          <w:sz w:val="19"/>
+          <w:szCs w:val="19"/>
+        </w:rPr>
+        <w:t xml:space="preserve"> </w:t>
+      </w:r>
+      <w:proofErr w:type="spellStart"/>
       <w:r>
         <w:rPr>
           <w:rFonts w:ascii="Sylfaen" w:eastAsia="Times New Roman" w:hAnsi="Sylfaen" w:cs="Sylfaen"/>
@@ -2129,6 +2547,7 @@
         </w:rPr>
         <w:t>გვერდი</w:t>
       </w:r>
+      <w:proofErr w:type="spellEnd"/>
       <w:r>
         <w:rPr>
           <w:rFonts w:ascii="Arial" w:eastAsia="Times New Roman" w:hAnsi="Arial" w:cs="Arial"/>
@@ -2138,6 +2557,7 @@
         </w:rPr>
         <w:t xml:space="preserve">, </w:t>
       </w:r>
+      <w:proofErr w:type="spellStart"/>
       <w:r>
         <w:rPr>
           <w:rFonts w:ascii="Sylfaen" w:eastAsia="Times New Roman" w:hAnsi="Sylfaen" w:cs="Sylfaen"/>
@@ -2147,15 +2567,17 @@
         </w:rPr>
         <w:t>რომელიც</w:t>
       </w:r>
-      <w:r>
-        <w:rPr>
-          <w:rFonts w:ascii="Arial" w:eastAsia="Times New Roman" w:hAnsi="Arial" w:cs="Arial"/>
-          <w:color w:val="6D6C6C"/>
-          <w:sz w:val="19"/>
-          <w:szCs w:val="19"/>
-        </w:rPr>
-        <w:t xml:space="preserve"> </w:t>
-      </w:r>
+      <w:proofErr w:type="spellEnd"/>
+      <w:r>
+        <w:rPr>
+          <w:rFonts w:ascii="Arial" w:eastAsia="Times New Roman" w:hAnsi="Arial" w:cs="Arial"/>
+          <w:color w:val="6D6C6C"/>
+          <w:sz w:val="19"/>
+          <w:szCs w:val="19"/>
+        </w:rPr>
+        <w:t xml:space="preserve"> </w:t>
+      </w:r>
+      <w:proofErr w:type="spellStart"/>
       <w:r>
         <w:rPr>
           <w:rFonts w:ascii="Sylfaen" w:eastAsia="Times New Roman" w:hAnsi="Sylfaen" w:cs="Sylfaen"/>
@@ -2165,15 +2587,17 @@
         </w:rPr>
         <w:t>საშუალებას</w:t>
       </w:r>
-      <w:r>
-        <w:rPr>
-          <w:rFonts w:ascii="Arial" w:eastAsia="Times New Roman" w:hAnsi="Arial" w:cs="Arial"/>
-          <w:color w:val="6D6C6C"/>
-          <w:sz w:val="19"/>
-          <w:szCs w:val="19"/>
-        </w:rPr>
-        <w:t xml:space="preserve"> </w:t>
-      </w:r>
+      <w:proofErr w:type="spellEnd"/>
+      <w:r>
+        <w:rPr>
+          <w:rFonts w:ascii="Arial" w:eastAsia="Times New Roman" w:hAnsi="Arial" w:cs="Arial"/>
+          <w:color w:val="6D6C6C"/>
+          <w:sz w:val="19"/>
+          <w:szCs w:val="19"/>
+        </w:rPr>
+        <w:t xml:space="preserve"> </w:t>
+      </w:r>
+      <w:proofErr w:type="spellStart"/>
       <w:r>
         <w:rPr>
           <w:rFonts w:ascii="Sylfaen" w:eastAsia="Times New Roman" w:hAnsi="Sylfaen" w:cs="Sylfaen"/>
@@ -2183,15 +2607,17 @@
         </w:rPr>
         <w:t>გაძლევთ</w:t>
       </w:r>
-      <w:r>
-        <w:rPr>
-          <w:rFonts w:ascii="Arial" w:eastAsia="Times New Roman" w:hAnsi="Arial" w:cs="Arial"/>
-          <w:color w:val="6D6C6C"/>
-          <w:sz w:val="19"/>
-          <w:szCs w:val="19"/>
-        </w:rPr>
-        <w:t xml:space="preserve"> </w:t>
-      </w:r>
+      <w:proofErr w:type="spellEnd"/>
+      <w:r>
+        <w:rPr>
+          <w:rFonts w:ascii="Arial" w:eastAsia="Times New Roman" w:hAnsi="Arial" w:cs="Arial"/>
+          <w:color w:val="6D6C6C"/>
+          <w:sz w:val="19"/>
+          <w:szCs w:val="19"/>
+        </w:rPr>
+        <w:t xml:space="preserve"> </w:t>
+      </w:r>
+      <w:proofErr w:type="spellStart"/>
       <w:r>
         <w:rPr>
           <w:rFonts w:ascii="Sylfaen" w:eastAsia="Times New Roman" w:hAnsi="Sylfaen" w:cs="Sylfaen"/>
@@ -2201,15 +2627,17 @@
         </w:rPr>
         <w:t>მოძებნოთ</w:t>
       </w:r>
-      <w:r>
-        <w:rPr>
-          <w:rFonts w:ascii="Arial" w:eastAsia="Times New Roman" w:hAnsi="Arial" w:cs="Arial"/>
-          <w:color w:val="6D6C6C"/>
-          <w:sz w:val="19"/>
-          <w:szCs w:val="19"/>
-        </w:rPr>
-        <w:t xml:space="preserve"> </w:t>
-      </w:r>
+      <w:proofErr w:type="spellEnd"/>
+      <w:r>
+        <w:rPr>
+          <w:rFonts w:ascii="Arial" w:eastAsia="Times New Roman" w:hAnsi="Arial" w:cs="Arial"/>
+          <w:color w:val="6D6C6C"/>
+          <w:sz w:val="19"/>
+          <w:szCs w:val="19"/>
+        </w:rPr>
+        <w:t xml:space="preserve"> </w:t>
+      </w:r>
+      <w:proofErr w:type="spellStart"/>
       <w:r>
         <w:rPr>
           <w:rFonts w:ascii="Sylfaen" w:eastAsia="Times New Roman" w:hAnsi="Sylfaen" w:cs="Sylfaen"/>
@@ -2218,6 +2646,17 @@
           <w:szCs w:val="19"/>
         </w:rPr>
         <w:t>შეტყობინებები</w:t>
+      </w:r>
+      <w:proofErr w:type="spellEnd"/>
+      <w:r>
+        <w:rPr>
+          <w:rFonts w:ascii="Sylfaen" w:eastAsia="Times New Roman" w:hAnsi="Sylfaen" w:cs="Sylfaen"/>
+          <w:color w:val="6D6C6C"/>
+          <w:sz w:val="19"/>
+          <w:szCs w:val="19"/>
+          <w:lang w:val="ka-GE"/>
+        </w:rPr>
+        <w:t xml:space="preserve"> +</w:t>
       </w:r>
     </w:p>
     <w:p>
@@ -2240,6 +2679,7 @@
         </w:rPr>
         <w:t xml:space="preserve">- </w:t>
       </w:r>
+      <w:proofErr w:type="spellStart"/>
       <w:r>
         <w:rPr>
           <w:rFonts w:ascii="Sylfaen" w:eastAsia="Times New Roman" w:hAnsi="Sylfaen" w:cs="Sylfaen"/>
@@ -2249,15 +2689,17 @@
         </w:rPr>
         <w:t>შეტყობინებები</w:t>
       </w:r>
-      <w:r>
-        <w:rPr>
-          <w:rFonts w:ascii="Arial" w:eastAsia="Times New Roman" w:hAnsi="Arial" w:cs="Arial"/>
-          <w:color w:val="6D6C6C"/>
-          <w:sz w:val="19"/>
-          <w:szCs w:val="19"/>
-        </w:rPr>
-        <w:t xml:space="preserve"> </w:t>
-      </w:r>
+      <w:proofErr w:type="spellEnd"/>
+      <w:r>
+        <w:rPr>
+          <w:rFonts w:ascii="Arial" w:eastAsia="Times New Roman" w:hAnsi="Arial" w:cs="Arial"/>
+          <w:color w:val="6D6C6C"/>
+          <w:sz w:val="19"/>
+          <w:szCs w:val="19"/>
+        </w:rPr>
+        <w:t xml:space="preserve"> </w:t>
+      </w:r>
+      <w:proofErr w:type="spellStart"/>
       <w:r>
         <w:rPr>
           <w:rFonts w:ascii="Sylfaen" w:eastAsia="Times New Roman" w:hAnsi="Sylfaen" w:cs="Sylfaen"/>
@@ -2267,15 +2709,17 @@
         </w:rPr>
         <w:t>შეიძლება</w:t>
       </w:r>
-      <w:r>
-        <w:rPr>
-          <w:rFonts w:ascii="Arial" w:eastAsia="Times New Roman" w:hAnsi="Arial" w:cs="Arial"/>
-          <w:color w:val="6D6C6C"/>
-          <w:sz w:val="19"/>
-          <w:szCs w:val="19"/>
-        </w:rPr>
-        <w:t xml:space="preserve"> </w:t>
-      </w:r>
+      <w:proofErr w:type="spellEnd"/>
+      <w:r>
+        <w:rPr>
+          <w:rFonts w:ascii="Arial" w:eastAsia="Times New Roman" w:hAnsi="Arial" w:cs="Arial"/>
+          <w:color w:val="6D6C6C"/>
+          <w:sz w:val="19"/>
+          <w:szCs w:val="19"/>
+        </w:rPr>
+        <w:t xml:space="preserve"> </w:t>
+      </w:r>
+      <w:proofErr w:type="spellStart"/>
       <w:r>
         <w:rPr>
           <w:rFonts w:ascii="Sylfaen" w:eastAsia="Times New Roman" w:hAnsi="Sylfaen" w:cs="Sylfaen"/>
@@ -2285,15 +2729,17 @@
         </w:rPr>
         <w:t>შეიცავდეს</w:t>
       </w:r>
-      <w:r>
-        <w:rPr>
-          <w:rFonts w:ascii="Arial" w:eastAsia="Times New Roman" w:hAnsi="Arial" w:cs="Arial"/>
-          <w:color w:val="6D6C6C"/>
-          <w:sz w:val="19"/>
-          <w:szCs w:val="19"/>
-        </w:rPr>
-        <w:t xml:space="preserve"> </w:t>
-      </w:r>
+      <w:proofErr w:type="spellEnd"/>
+      <w:r>
+        <w:rPr>
+          <w:rFonts w:ascii="Arial" w:eastAsia="Times New Roman" w:hAnsi="Arial" w:cs="Arial"/>
+          <w:color w:val="6D6C6C"/>
+          <w:sz w:val="19"/>
+          <w:szCs w:val="19"/>
+        </w:rPr>
+        <w:t xml:space="preserve"> </w:t>
+      </w:r>
+      <w:proofErr w:type="spellStart"/>
       <w:r>
         <w:rPr>
           <w:rFonts w:ascii="Sylfaen" w:eastAsia="Times New Roman" w:hAnsi="Sylfaen" w:cs="Sylfaen"/>
@@ -2303,15 +2749,17 @@
         </w:rPr>
         <w:t>მათზე</w:t>
       </w:r>
-      <w:r>
-        <w:rPr>
-          <w:rFonts w:ascii="Arial" w:eastAsia="Times New Roman" w:hAnsi="Arial" w:cs="Arial"/>
-          <w:color w:val="6D6C6C"/>
-          <w:sz w:val="19"/>
-          <w:szCs w:val="19"/>
-        </w:rPr>
-        <w:t xml:space="preserve"> </w:t>
-      </w:r>
+      <w:proofErr w:type="spellEnd"/>
+      <w:r>
+        <w:rPr>
+          <w:rFonts w:ascii="Arial" w:eastAsia="Times New Roman" w:hAnsi="Arial" w:cs="Arial"/>
+          <w:color w:val="6D6C6C"/>
+          <w:sz w:val="19"/>
+          <w:szCs w:val="19"/>
+        </w:rPr>
+        <w:t xml:space="preserve"> </w:t>
+      </w:r>
+      <w:proofErr w:type="spellStart"/>
       <w:r>
         <w:rPr>
           <w:rFonts w:ascii="Sylfaen" w:eastAsia="Times New Roman" w:hAnsi="Sylfaen" w:cs="Sylfaen"/>
@@ -2321,15 +2769,17 @@
         </w:rPr>
         <w:t>მიმაგრებულ</w:t>
       </w:r>
-      <w:r>
-        <w:rPr>
-          <w:rFonts w:ascii="Arial" w:eastAsia="Times New Roman" w:hAnsi="Arial" w:cs="Arial"/>
-          <w:color w:val="6D6C6C"/>
-          <w:sz w:val="19"/>
-          <w:szCs w:val="19"/>
-        </w:rPr>
-        <w:t xml:space="preserve"> </w:t>
-      </w:r>
+      <w:proofErr w:type="spellEnd"/>
+      <w:r>
+        <w:rPr>
+          <w:rFonts w:ascii="Arial" w:eastAsia="Times New Roman" w:hAnsi="Arial" w:cs="Arial"/>
+          <w:color w:val="6D6C6C"/>
+          <w:sz w:val="19"/>
+          <w:szCs w:val="19"/>
+        </w:rPr>
+        <w:t xml:space="preserve"> </w:t>
+      </w:r>
+      <w:proofErr w:type="spellStart"/>
       <w:r>
         <w:rPr>
           <w:rFonts w:ascii="Sylfaen" w:eastAsia="Times New Roman" w:hAnsi="Sylfaen" w:cs="Sylfaen"/>
@@ -2339,8 +2789,17 @@
         </w:rPr>
         <w:t>სურათებს</w:t>
       </w:r>
-      <w:bookmarkStart w:id="0" w:name="_GoBack"/>
-      <w:bookmarkEnd w:id="0"/>
+      <w:proofErr w:type="spellEnd"/>
+      <w:r>
+        <w:rPr>
+          <w:rFonts w:ascii="Sylfaen" w:eastAsia="Times New Roman" w:hAnsi="Sylfaen" w:cs="Sylfaen"/>
+          <w:color w:val="6D6C6C"/>
+          <w:sz w:val="19"/>
+          <w:szCs w:val="19"/>
+          <w:lang w:val="ka-GE"/>
+        </w:rPr>
+        <w:t xml:space="preserve"> -</w:t>
+      </w:r>
     </w:p>
     <w:p>
       <w:pPr>

</xml_diff>